<commit_message>
Update MANUAL DEL USUARIO - PROYECTO MEIA.docx
</commit_message>
<xml_diff>
--- a/MANUAL DEL USUARIO - PROYECTO MEIA.docx
+++ b/MANUAL DEL USUARIO - PROYECTO MEIA.docx
@@ -213,8 +213,6 @@
               </w:rPr>
               <w:t>Manual de Usuario Proyecto MEIA</w:t>
             </w:r>
-            <w:bookmarkStart w:id="0" w:name="_GoBack"/>
-            <w:bookmarkEnd w:id="0"/>
           </w:p>
         </w:tc>
       </w:tr>
@@ -250,7 +248,43 @@
                 <w:sz w:val="23"/>
                 <w:szCs w:val="23"/>
               </w:rPr>
-              <w:t>Guatemala, 10 de octubre de 2019</w:t>
+              <w:t xml:space="preserve">Guatemala, </w:t>
+            </w:r>
+            <w:r>
+              <w:rPr>
+                <w:rFonts w:ascii="Arial" w:eastAsia="Arial" w:hAnsi="Arial" w:cs="Arial"/>
+                <w:color w:val="000000"/>
+                <w:sz w:val="23"/>
+                <w:szCs w:val="23"/>
+              </w:rPr>
+              <w:t>3</w:t>
+            </w:r>
+            <w:r>
+              <w:rPr>
+                <w:rFonts w:ascii="Arial" w:eastAsia="Arial" w:hAnsi="Arial" w:cs="Arial"/>
+                <w:color w:val="000000"/>
+                <w:sz w:val="23"/>
+                <w:szCs w:val="23"/>
+              </w:rPr>
+              <w:t xml:space="preserve"> de </w:t>
+            </w:r>
+            <w:r>
+              <w:rPr>
+                <w:rFonts w:ascii="Arial" w:eastAsia="Arial" w:hAnsi="Arial" w:cs="Arial"/>
+                <w:color w:val="000000"/>
+                <w:sz w:val="23"/>
+                <w:szCs w:val="23"/>
+              </w:rPr>
+              <w:t>noviembre,</w:t>
+            </w:r>
+            <w:r>
+              <w:rPr>
+                <w:rFonts w:ascii="Arial" w:eastAsia="Arial" w:hAnsi="Arial" w:cs="Arial"/>
+                <w:color w:val="000000"/>
+                <w:sz w:val="23"/>
+                <w:szCs w:val="23"/>
+              </w:rPr>
+              <w:t xml:space="preserve"> 2019</w:t>
             </w:r>
           </w:p>
           <w:p>
@@ -298,8 +332,106 @@
                 <w:szCs w:val="24"/>
                 <w:highlight w:val="white"/>
               </w:rPr>
-              <w:t>Allan Davila, Jose Ortiz y Andres Guzman</w:t>
+              <w:t xml:space="preserve">Allan </w:t>
             </w:r>
+            <w:proofErr w:type="spellStart"/>
+            <w:r>
+              <w:rPr>
+                <w:rFonts w:ascii="Arial" w:eastAsia="Arial" w:hAnsi="Arial" w:cs="Arial"/>
+                <w:color w:val="24292E"/>
+                <w:sz w:val="24"/>
+                <w:szCs w:val="24"/>
+                <w:highlight w:val="white"/>
+              </w:rPr>
+              <w:t>Davila</w:t>
+            </w:r>
+            <w:proofErr w:type="spellEnd"/>
+            <w:r>
+              <w:rPr>
+                <w:rFonts w:ascii="Arial" w:eastAsia="Arial" w:hAnsi="Arial" w:cs="Arial"/>
+                <w:color w:val="24292E"/>
+                <w:sz w:val="24"/>
+                <w:szCs w:val="24"/>
+                <w:highlight w:val="white"/>
+              </w:rPr>
+              <w:t xml:space="preserve">, </w:t>
+            </w:r>
+            <w:proofErr w:type="spellStart"/>
+            <w:r>
+              <w:rPr>
+                <w:rFonts w:ascii="Arial" w:eastAsia="Arial" w:hAnsi="Arial" w:cs="Arial"/>
+                <w:color w:val="24292E"/>
+                <w:sz w:val="24"/>
+                <w:szCs w:val="24"/>
+                <w:highlight w:val="white"/>
+              </w:rPr>
+              <w:t>Jose</w:t>
+            </w:r>
+            <w:proofErr w:type="spellEnd"/>
+            <w:r>
+              <w:rPr>
+                <w:rFonts w:ascii="Arial" w:eastAsia="Arial" w:hAnsi="Arial" w:cs="Arial"/>
+                <w:color w:val="24292E"/>
+                <w:sz w:val="24"/>
+                <w:szCs w:val="24"/>
+                <w:highlight w:val="white"/>
+              </w:rPr>
+              <w:t xml:space="preserve"> </w:t>
+            </w:r>
+            <w:r>
+              <w:rPr>
+                <w:rFonts w:ascii="Arial" w:eastAsia="Arial" w:hAnsi="Arial" w:cs="Arial"/>
+                <w:color w:val="24292E"/>
+                <w:sz w:val="24"/>
+                <w:szCs w:val="24"/>
+                <w:highlight w:val="white"/>
+              </w:rPr>
+              <w:t>Girón</w:t>
+            </w:r>
+            <w:r>
+              <w:rPr>
+                <w:rFonts w:ascii="Arial" w:eastAsia="Arial" w:hAnsi="Arial" w:cs="Arial"/>
+                <w:color w:val="24292E"/>
+                <w:sz w:val="24"/>
+                <w:szCs w:val="24"/>
+                <w:highlight w:val="white"/>
+              </w:rPr>
+              <w:t xml:space="preserve"> y </w:t>
+            </w:r>
+            <w:proofErr w:type="spellStart"/>
+            <w:r>
+              <w:rPr>
+                <w:rFonts w:ascii="Arial" w:eastAsia="Arial" w:hAnsi="Arial" w:cs="Arial"/>
+                <w:color w:val="24292E"/>
+                <w:sz w:val="24"/>
+                <w:szCs w:val="24"/>
+                <w:highlight w:val="white"/>
+              </w:rPr>
+              <w:t>Andres</w:t>
+            </w:r>
+            <w:proofErr w:type="spellEnd"/>
+            <w:r>
+              <w:rPr>
+                <w:rFonts w:ascii="Arial" w:eastAsia="Arial" w:hAnsi="Arial" w:cs="Arial"/>
+                <w:color w:val="24292E"/>
+                <w:sz w:val="24"/>
+                <w:szCs w:val="24"/>
+                <w:highlight w:val="white"/>
+              </w:rPr>
+              <w:t xml:space="preserve"> </w:t>
+            </w:r>
+            <w:proofErr w:type="spellStart"/>
+            <w:r>
+              <w:rPr>
+                <w:rFonts w:ascii="Arial" w:eastAsia="Arial" w:hAnsi="Arial" w:cs="Arial"/>
+                <w:color w:val="24292E"/>
+                <w:sz w:val="24"/>
+                <w:szCs w:val="24"/>
+                <w:highlight w:val="white"/>
+              </w:rPr>
+              <w:t>Guzman</w:t>
+            </w:r>
+            <w:proofErr w:type="spellEnd"/>
           </w:p>
         </w:tc>
         <w:tc>
@@ -479,12 +611,12 @@
       <w:pPr>
         <w:jc w:val="both"/>
       </w:pPr>
-      <w:bookmarkStart w:id="1" w:name="_heading=h.gjdgxs" w:colFirst="0" w:colLast="0"/>
-      <w:bookmarkEnd w:id="1"/>
-    </w:p>
-    <w:p>
-      <w:pPr>
-        <w:pStyle w:val="Ttulo1"/>
+      <w:bookmarkStart w:id="0" w:name="_heading=h.gjdgxs" w:colFirst="0" w:colLast="0"/>
+      <w:bookmarkEnd w:id="0"/>
+    </w:p>
+    <w:p>
+      <w:pPr>
+        <w:pStyle w:val="Heading1"/>
         <w:rPr>
           <w:b/>
           <w:bCs/>
@@ -1207,7 +1339,15 @@
         </mc:AlternateContent>
       </w:r>
       <w:r>
-        <w:t>Campo de texto de la contraseña (Text Field password): En esta sección se introduce la contraseña creada por el usuario y que luego será verificada por los archivos base del programa.</w:t>
+        <w:t xml:space="preserve">Campo de texto de la contraseña (Text Field </w:t>
+      </w:r>
+      <w:proofErr w:type="spellStart"/>
+      <w:r>
+        <w:t>password</w:t>
+      </w:r>
+      <w:proofErr w:type="spellEnd"/>
+      <w:r>
+        <w:t>): En esta sección se introduce la contraseña creada por el usuario y que luego será verificada por los archivos base del programa.</w:t>
       </w:r>
     </w:p>
     <w:p>
@@ -1470,7 +1610,15 @@
         <w:t xml:space="preserve">En este segmento del programa nos permite añadir un nuevo usuario llenando los campos de texto de Nombre de usuario, Nombre, </w:t>
       </w:r>
       <w:r>
-        <w:t>Apellido, Password, Fecha de nacimiento, Correo electrónico, Teléfono, Fotografía y Descripción.</w:t>
+        <w:t xml:space="preserve">Apellido, </w:t>
+      </w:r>
+      <w:proofErr w:type="spellStart"/>
+      <w:r>
+        <w:t>Password</w:t>
+      </w:r>
+      <w:proofErr w:type="spellEnd"/>
+      <w:r>
+        <w:t>, Fecha de nacimiento, Correo electrónico, Teléfono, Fotografía y Descripción.</w:t>
       </w:r>
     </w:p>
     <w:p>
@@ -1762,8 +1910,8 @@
           <w:noProof/>
         </w:rPr>
         <w:drawing>
-          <wp:inline distT="0" distB="0" distL="0" distR="0" wp14:anchorId="4C072F70" wp14:editId="62A9279C">
-            <wp:extent cx="4899660" cy="2579556"/>
+          <wp:inline distT="0" distB="0" distL="0" distR="0" wp14:anchorId="4C072F70" wp14:editId="12C278DE">
+            <wp:extent cx="4804057" cy="2579370"/>
             <wp:effectExtent l="0" t="0" r="0" b="0"/>
             <wp:docPr id="2" name="Imagen 2"/>
             <wp:cNvGraphicFramePr>
@@ -1776,7 +1924,7 @@
                     <pic:cNvPr id="2" name="WhatsApp Image 2019-10-09 at 9.24.06 PM.jpeg"/>
                     <pic:cNvPicPr/>
                   </pic:nvPicPr>
-                  <pic:blipFill>
+                  <pic:blipFill rotWithShape="1">
                     <a:blip r:embed="rId7">
                       <a:extLst>
                         <a:ext uri="{28A0092B-C50C-407E-A947-70E740481C1C}">
@@ -1784,18 +1932,25 @@
                         </a:ext>
                       </a:extLst>
                     </a:blip>
-                    <a:stretch>
-                      <a:fillRect/>
-                    </a:stretch>
+                    <a:srcRect l="1944"/>
+                    <a:stretch/>
                   </pic:blipFill>
-                  <pic:spPr>
+                  <pic:spPr bwMode="auto">
                     <a:xfrm>
                       <a:off x="0" y="0"/>
-                      <a:ext cx="4929187" cy="2595101"/>
+                      <a:ext cx="4833356" cy="2595101"/>
                     </a:xfrm>
                     <a:prstGeom prst="rect">
                       <a:avLst/>
                     </a:prstGeom>
+                    <a:ln>
+                      <a:noFill/>
+                    </a:ln>
+                    <a:extLst>
+                      <a:ext uri="{53640926-AAD7-44D8-BBD7-CCE9431645EC}">
+                        <a14:shadowObscured xmlns:a14="http://schemas.microsoft.com/office/drawing/2010/main"/>
+                      </a:ext>
+                    </a:extLst>
                   </pic:spPr>
                 </pic:pic>
               </a:graphicData>
@@ -1806,7 +1961,7 @@
     </w:p>
     <w:tbl>
       <w:tblPr>
-        <w:tblStyle w:val="Tablaconcuadrcula"/>
+        <w:tblStyle w:val="TableGrid"/>
         <w:tblW w:w="0" w:type="auto"/>
         <w:tblLook w:val="04A0" w:firstRow="1" w:lastRow="0" w:firstColumn="1" w:lastColumn="0" w:noHBand="0" w:noVBand="1"/>
       </w:tblPr>
@@ -1942,6 +2097,9 @@
         <w:jc w:val="both"/>
       </w:pPr>
       <w:r>
+        <w:rPr>
+          <w:noProof/>
+        </w:rPr>
         <mc:AlternateContent>
           <mc:Choice Requires="wps">
             <w:drawing>
@@ -2030,6 +2188,9 @@
         <w:jc w:val="both"/>
       </w:pPr>
       <w:r>
+        <w:rPr>
+          <w:noProof/>
+        </w:rPr>
         <mc:AlternateContent>
           <mc:Choice Requires="wps">
             <w:drawing>
@@ -2104,6 +2265,9 @@
         </mc:AlternateContent>
       </w:r>
       <w:r>
+        <w:rPr>
+          <w:noProof/>
+        </w:rPr>
         <mc:AlternateContent>
           <mc:Choice Requires="wps">
             <w:drawing>
@@ -2171,7 +2335,15 @@
         </mc:AlternateContent>
       </w:r>
       <w:r>
-        <w:t>Botón Log Out: Este evento el usuario decide salir de la sesión actual.</w:t>
+        <w:t xml:space="preserve">Botón Log </w:t>
+      </w:r>
+      <w:proofErr w:type="spellStart"/>
+      <w:r>
+        <w:t>Out</w:t>
+      </w:r>
+      <w:proofErr w:type="spellEnd"/>
+      <w:r>
+        <w:t>: Este evento el usuario decide salir de la sesión actual.</w:t>
       </w:r>
     </w:p>
     <w:p>
@@ -2184,6 +2356,9 @@
         <w:jc w:val="both"/>
       </w:pPr>
       <w:r>
+        <w:rPr>
+          <w:noProof/>
+        </w:rPr>
         <mc:AlternateContent>
           <mc:Choice Requires="wps">
             <w:drawing>
@@ -2265,6 +2440,9 @@
         <w:jc w:val="both"/>
       </w:pPr>
       <w:r>
+        <w:rPr>
+          <w:noProof/>
+        </w:rPr>
         <w:lastRenderedPageBreak/>
         <mc:AlternateContent>
           <mc:Choice Requires="wps">
@@ -2344,7 +2522,15 @@
         <w:t xml:space="preserve">En esta ventana se </w:t>
       </w:r>
       <w:r>
-        <w:t>ejecutan todos los comandos que el administrador tienen habilitados. Entre ellas están cambiar la información, crear nuevo usuario, buscar usuario, backup del sistema, menú.</w:t>
+        <w:t xml:space="preserve">ejecutan todos los comandos que el administrador tienen habilitados. Entre ellas están cambiar la información, crear nuevo usuario, buscar usuario, </w:t>
+      </w:r>
+      <w:proofErr w:type="spellStart"/>
+      <w:r>
+        <w:t>backup</w:t>
+      </w:r>
+      <w:proofErr w:type="spellEnd"/>
+      <w:r>
+        <w:t xml:space="preserve"> del sistema, menú.</w:t>
       </w:r>
     </w:p>
     <w:p>
@@ -2352,6 +2538,9 @@
         <w:jc w:val="both"/>
       </w:pPr>
       <w:r>
+        <w:rPr>
+          <w:noProof/>
+        </w:rPr>
         <mc:AlternateContent>
           <mc:Choice Requires="wps">
             <w:drawing>
@@ -2500,6 +2689,9 @@
         <w:jc w:val="both"/>
       </w:pPr>
       <w:r>
+        <w:rPr>
+          <w:noProof/>
+        </w:rPr>
         <mc:AlternateContent>
           <mc:Choice Requires="wps">
             <w:drawing>
@@ -2572,6 +2764,9 @@
         </mc:AlternateContent>
       </w:r>
       <w:r>
+        <w:rPr>
+          <w:noProof/>
+        </w:rPr>
         <mc:AlternateContent>
           <mc:Choice Requires="wps">
             <w:drawing>
@@ -2643,6 +2838,9 @@
         </mc:AlternateContent>
       </w:r>
       <w:r>
+        <w:rPr>
+          <w:noProof/>
+        </w:rPr>
         <mc:AlternateContent>
           <mc:Choice Requires="wps">
             <w:drawing>
@@ -2719,6 +2917,9 @@
         </mc:AlternateContent>
       </w:r>
       <w:r>
+        <w:rPr>
+          <w:noProof/>
+        </w:rPr>
         <mc:AlternateContent>
           <mc:Choice Requires="wps">
             <w:drawing>
@@ -2795,6 +2996,9 @@
         </mc:AlternateContent>
       </w:r>
       <w:r>
+        <w:rPr>
+          <w:noProof/>
+        </w:rPr>
         <mc:AlternateContent>
           <mc:Choice Requires="wps">
             <w:drawing>
@@ -2895,6 +3099,9 @@
         <w:jc w:val="both"/>
       </w:pPr>
       <w:r>
+        <w:rPr>
+          <w:noProof/>
+        </w:rPr>
         <mc:AlternateContent>
           <mc:Choice Requires="wps">
             <w:drawing>
@@ -2973,6 +3180,9 @@
         <w:jc w:val="both"/>
       </w:pPr>
       <w:r>
+        <w:rPr>
+          <w:noProof/>
+        </w:rPr>
         <mc:AlternateContent>
           <mc:Choice Requires="wps">
             <w:drawing>
@@ -3048,6 +3258,9 @@
         </mc:AlternateContent>
       </w:r>
       <w:r>
+        <w:rPr>
+          <w:noProof/>
+        </w:rPr>
         <mc:AlternateContent>
           <mc:Choice Requires="wps">
             <w:drawing>
@@ -3127,7 +3340,23 @@
         </mc:AlternateContent>
       </w:r>
       <w:r>
-        <w:t>Botón BackUp del Sistema: Permite al administrador acceder a la ventana de creación de backup en el sistema.</w:t>
+        <w:t xml:space="preserve">Botón </w:t>
+      </w:r>
+      <w:proofErr w:type="spellStart"/>
+      <w:r>
+        <w:t>BackUp</w:t>
+      </w:r>
+      <w:proofErr w:type="spellEnd"/>
+      <w:r>
+        <w:t xml:space="preserve"> del Sistema: Permite al administrador acceder a la ventana de creación de </w:t>
+      </w:r>
+      <w:proofErr w:type="spellStart"/>
+      <w:r>
+        <w:t>backup</w:t>
+      </w:r>
+      <w:proofErr w:type="spellEnd"/>
+      <w:r>
+        <w:t xml:space="preserve"> en el sistema.</w:t>
       </w:r>
     </w:p>
     <w:p>
@@ -3135,7 +3364,15 @@
         <w:jc w:val="both"/>
       </w:pPr>
       <w:r>
-        <w:t>Botón Menu: permite al administrador</w:t>
+        <w:t xml:space="preserve">Botón </w:t>
+      </w:r>
+      <w:proofErr w:type="spellStart"/>
+      <w:r>
+        <w:t>Menu</w:t>
+      </w:r>
+      <w:proofErr w:type="spellEnd"/>
+      <w:r>
+        <w:t>: permite al administrador</w:t>
       </w:r>
       <w:r>
         <w:t xml:space="preserve"> regresar al inicio de sesión.</w:t>
@@ -3164,6 +3401,9 @@
     </w:p>
     <w:p>
       <w:r>
+        <w:rPr>
+          <w:noProof/>
+        </w:rPr>
         <mc:AlternateContent>
           <mc:Choice Requires="wps">
             <w:drawing>
@@ -3236,6 +3476,9 @@
         </mc:AlternateContent>
       </w:r>
       <w:r>
+        <w:rPr>
+          <w:noProof/>
+        </w:rPr>
         <mc:AlternateContent>
           <mc:Choice Requires="wps">
             <w:drawing>
@@ -3312,6 +3555,9 @@
         </mc:AlternateContent>
       </w:r>
       <w:r>
+        <w:rPr>
+          <w:noProof/>
+        </w:rPr>
         <mc:AlternateContent>
           <mc:Choice Requires="wps">
             <w:drawing>
@@ -3382,6 +3628,9 @@
         </mc:AlternateContent>
       </w:r>
       <w:r>
+        <w:rPr>
+          <w:noProof/>
+        </w:rPr>
         <mc:AlternateContent>
           <mc:Choice Requires="wps">
             <w:drawing>
@@ -3462,6 +3711,9 @@
         </mc:AlternateContent>
       </w:r>
       <w:r>
+        <w:rPr>
+          <w:noProof/>
+        </w:rPr>
         <mc:AlternateContent>
           <mc:Choice Requires="wps">
             <w:drawing>
@@ -3541,6 +3793,9 @@
         </mc:AlternateContent>
       </w:r>
       <w:r>
+        <w:rPr>
+          <w:noProof/>
+        </w:rPr>
         <mc:AlternateContent>
           <mc:Choice Requires="wps">
             <w:drawing>
@@ -3665,7 +3920,7 @@
     </w:p>
     <w:tbl>
       <w:tblPr>
-        <w:tblStyle w:val="Tablaconcuadrcula"/>
+        <w:tblStyle w:val="TableGrid"/>
         <w:tblW w:w="0" w:type="auto"/>
         <w:tblBorders>
           <w:top w:val="none" w:sz="0" w:space="0" w:color="auto"/>
@@ -3744,6 +3999,9 @@
     </w:p>
     <w:p>
       <w:r>
+        <w:rPr>
+          <w:noProof/>
+        </w:rPr>
         <mc:AlternateContent>
           <mc:Choice Requires="wps">
             <w:drawing>
@@ -3885,6 +4143,9 @@
     </w:p>
     <w:p>
       <w:r>
+        <w:rPr>
+          <w:noProof/>
+        </w:rPr>
         <mc:AlternateContent>
           <mc:Choice Requires="wps">
             <w:drawing>
@@ -3958,6 +4219,9 @@
         </mc:AlternateContent>
       </w:r>
       <w:r>
+        <w:rPr>
+          <w:noProof/>
+        </w:rPr>
         <mc:AlternateContent>
           <mc:Choice Requires="wps">
             <w:drawing>
@@ -4037,6 +4301,9 @@
         </mc:AlternateContent>
       </w:r>
       <w:r>
+        <w:rPr>
+          <w:noProof/>
+        </w:rPr>
         <mc:AlternateContent>
           <mc:Choice Requires="wps">
             <w:drawing>
@@ -4114,10 +4381,7 @@
         </mc:AlternateContent>
       </w:r>
       <w:r>
-        <w:t>Botón Menú: N</w:t>
-      </w:r>
-      <w:r>
-        <w:t>os permite regresar a la ventana de opciones del administrador</w:t>
+        <w:t>Botón Menú: Nos permite regresar a la ventana de opciones del administrador</w:t>
       </w:r>
       <w:r>
         <w:t>.</w:t>
@@ -4126,11 +4390,19 @@
     <w:p/>
     <w:p>
       <w:r>
-        <w:t>Ventana de BackUp</w:t>
-      </w:r>
-    </w:p>
-    <w:p>
-      <w:r>
+        <w:t xml:space="preserve">Ventana de </w:t>
+      </w:r>
+      <w:proofErr w:type="spellStart"/>
+      <w:r>
+        <w:t>BackUp</w:t>
+      </w:r>
+      <w:proofErr w:type="spellEnd"/>
+    </w:p>
+    <w:p>
+      <w:r>
+        <w:rPr>
+          <w:noProof/>
+        </w:rPr>
         <mc:AlternateContent>
           <mc:Choice Requires="wps">
             <w:drawing>
@@ -4212,7 +4484,15 @@
         </mc:AlternateContent>
       </w:r>
       <w:r>
-        <w:t>Esta ventana nos permite realizar el proceso de BackUp de un directorio, en este caso realizar una copia de seguridad del directorio del proyecto.</w:t>
+        <w:t xml:space="preserve">Esta ventana nos permite realizar el proceso de </w:t>
+      </w:r>
+      <w:proofErr w:type="spellStart"/>
+      <w:r>
+        <w:t>BackUp</w:t>
+      </w:r>
+      <w:proofErr w:type="spellEnd"/>
+      <w:r>
+        <w:t xml:space="preserve"> de un directorio, en este caso realizar una copia de seguridad del directorio del proyecto.</w:t>
       </w:r>
     </w:p>
     <w:p>
@@ -4220,6 +4500,9 @@
         <w:jc w:val="both"/>
       </w:pPr>
       <w:r>
+        <w:rPr>
+          <w:noProof/>
+        </w:rPr>
         <mc:AlternateContent>
           <mc:Choice Requires="wps">
             <w:drawing>
@@ -4290,6 +4573,9 @@
         </mc:AlternateContent>
       </w:r>
       <w:r>
+        <w:rPr>
+          <w:noProof/>
+        </w:rPr>
         <mc:AlternateContent>
           <mc:Choice Requires="wps">
             <w:drawing>
@@ -4443,6 +4729,9 @@
         <w:jc w:val="both"/>
       </w:pPr>
       <w:r>
+        <w:rPr>
+          <w:noProof/>
+        </w:rPr>
         <mc:AlternateContent>
           <mc:Choice Requires="wps">
             <w:drawing>
@@ -4524,6 +4813,2057 @@
         <w:t>: Permite al administrador realizar el proceso de crear la copia de seguridad del directorio.</w:t>
       </w:r>
     </w:p>
+    <w:p>
+      <w:pPr>
+        <w:jc w:val="both"/>
+      </w:pPr>
+    </w:p>
+    <w:p>
+      <w:pPr>
+        <w:jc w:val="both"/>
+      </w:pPr>
+      <w:r>
+        <w:t>Materiales</w:t>
+      </w:r>
+    </w:p>
+    <w:p>
+      <w:pPr>
+        <w:jc w:val="both"/>
+      </w:pPr>
+      <w:r>
+        <w:rPr>
+          <w:noProof/>
+        </w:rPr>
+        <mc:AlternateContent>
+          <mc:Choice Requires="wps">
+            <w:drawing>
+              <wp:anchor distT="45720" distB="45720" distL="114300" distR="114300" simplePos="0" relativeHeight="251725824" behindDoc="0" locked="0" layoutInCell="1" allowOverlap="1" wp14:anchorId="3BFD5F78" wp14:editId="2F4B64F2">
+                <wp:simplePos x="0" y="0"/>
+                <wp:positionH relativeFrom="column">
+                  <wp:posOffset>2884170</wp:posOffset>
+                </wp:positionH>
+                <wp:positionV relativeFrom="paragraph">
+                  <wp:posOffset>132080</wp:posOffset>
+                </wp:positionV>
+                <wp:extent cx="2360930" cy="1404620"/>
+                <wp:effectExtent l="0" t="0" r="22860" b="11430"/>
+                <wp:wrapSquare wrapText="bothSides"/>
+                <wp:docPr id="217" name="Text Box 2"/>
+                <wp:cNvGraphicFramePr>
+                  <a:graphicFrameLocks xmlns:a="http://schemas.openxmlformats.org/drawingml/2006/main"/>
+                </wp:cNvGraphicFramePr>
+                <a:graphic xmlns:a="http://schemas.openxmlformats.org/drawingml/2006/main">
+                  <a:graphicData uri="http://schemas.microsoft.com/office/word/2010/wordprocessingShape">
+                    <wps:wsp>
+                      <wps:cNvSpPr txBox="1">
+                        <a:spLocks noChangeArrowheads="1"/>
+                      </wps:cNvSpPr>
+                      <wps:spPr bwMode="auto">
+                        <a:xfrm>
+                          <a:off x="0" y="0"/>
+                          <a:ext cx="2360930" cy="1404620"/>
+                        </a:xfrm>
+                        <a:prstGeom prst="rect">
+                          <a:avLst/>
+                        </a:prstGeom>
+                        <a:solidFill>
+                          <a:srgbClr val="FFFFFF"/>
+                        </a:solidFill>
+                        <a:ln w="9525">
+                          <a:solidFill>
+                            <a:srgbClr val="000000"/>
+                          </a:solidFill>
+                          <a:miter lim="800000"/>
+                          <a:headEnd/>
+                          <a:tailEnd/>
+                        </a:ln>
+                      </wps:spPr>
+                      <wps:txbx>
+                        <w:txbxContent>
+                          <w:p>
+                            <w:r>
+                              <w:t>Dirigirse a la opción materiales. Permitirá elegir sus opciones.</w:t>
+                            </w:r>
+                          </w:p>
+                        </w:txbxContent>
+                      </wps:txbx>
+                      <wps:bodyPr rot="0" vert="horz" wrap="square" lIns="91440" tIns="45720" rIns="91440" bIns="45720" anchor="t" anchorCtr="0">
+                        <a:spAutoFit/>
+                      </wps:bodyPr>
+                    </wps:wsp>
+                  </a:graphicData>
+                </a:graphic>
+                <wp14:sizeRelH relativeFrom="margin">
+                  <wp14:pctWidth>40000</wp14:pctWidth>
+                </wp14:sizeRelH>
+                <wp14:sizeRelV relativeFrom="margin">
+                  <wp14:pctHeight>20000</wp14:pctHeight>
+                </wp14:sizeRelV>
+              </wp:anchor>
+            </w:drawing>
+          </mc:Choice>
+          <mc:Fallback>
+            <w:pict>
+              <v:shapetype w14:anchorId="3BFD5F78" id="_x0000_t202" coordsize="21600,21600" o:spt="202" path="m,l,21600r21600,l21600,xe">
+                <v:stroke joinstyle="miter"/>
+                <v:path gradientshapeok="t" o:connecttype="rect"/>
+              </v:shapetype>
+              <v:shape id="Text Box 2" o:spid="_x0000_s1026" type="#_x0000_t202" style="position:absolute;left:0;text-align:left;margin-left:227.1pt;margin-top:10.4pt;width:185.9pt;height:110.6pt;z-index:251725824;visibility:visible;mso-wrap-style:square;mso-width-percent:400;mso-height-percent:200;mso-wrap-distance-left:9pt;mso-wrap-distance-top:3.6pt;mso-wrap-distance-right:9pt;mso-wrap-distance-bottom:3.6pt;mso-position-horizontal:absolute;mso-position-horizontal-relative:text;mso-position-vertical:absolute;mso-position-vertical-relative:text;mso-width-percent:400;mso-height-percent:200;mso-width-relative:margin;mso-height-relative:margin;v-text-anchor:top" o:gfxdata="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">
+                <v:textbox style="mso-fit-shape-to-text:t">
+                  <w:txbxContent>
+                    <w:p>
+                      <w:r>
+                        <w:t>Dirigirse a la opción materiales. Permitirá elegir sus opciones.</w:t>
+                      </w:r>
+                    </w:p>
+                  </w:txbxContent>
+                </v:textbox>
+                <w10:wrap type="square"/>
+              </v:shape>
+            </w:pict>
+          </mc:Fallback>
+        </mc:AlternateContent>
+      </w:r>
+      <w:r>
+        <w:rPr>
+          <w:noProof/>
+        </w:rPr>
+        <mc:AlternateContent>
+          <mc:Choice Requires="wps">
+            <w:drawing>
+              <wp:anchor distT="0" distB="0" distL="114300" distR="114300" simplePos="0" relativeHeight="251723776" behindDoc="0" locked="0" layoutInCell="1" allowOverlap="1" wp14:anchorId="3AFC6930" wp14:editId="6623C18F">
+                <wp:simplePos x="0" y="0"/>
+                <wp:positionH relativeFrom="margin">
+                  <wp:posOffset>2348865</wp:posOffset>
+                </wp:positionH>
+                <wp:positionV relativeFrom="paragraph">
+                  <wp:posOffset>683895</wp:posOffset>
+                </wp:positionV>
+                <wp:extent cx="577850" cy="600710"/>
+                <wp:effectExtent l="38100" t="0" r="31750" b="66040"/>
+                <wp:wrapNone/>
+                <wp:docPr id="54" name="Conector recto de flecha 51"/>
+                <wp:cNvGraphicFramePr/>
+                <a:graphic xmlns:a="http://schemas.openxmlformats.org/drawingml/2006/main">
+                  <a:graphicData uri="http://schemas.microsoft.com/office/word/2010/wordprocessingShape">
+                    <wps:wsp>
+                      <wps:cNvCnPr/>
+                      <wps:spPr>
+                        <a:xfrm flipH="1">
+                          <a:off x="0" y="0"/>
+                          <a:ext cx="577850" cy="600710"/>
+                        </a:xfrm>
+                        <a:prstGeom prst="straightConnector1">
+                          <a:avLst/>
+                        </a:prstGeom>
+                        <a:ln>
+                          <a:tailEnd type="triangle"/>
+                        </a:ln>
+                      </wps:spPr>
+                      <wps:style>
+                        <a:lnRef idx="1">
+                          <a:schemeClr val="accent1"/>
+                        </a:lnRef>
+                        <a:fillRef idx="0">
+                          <a:schemeClr val="accent1"/>
+                        </a:fillRef>
+                        <a:effectRef idx="0">
+                          <a:schemeClr val="accent1"/>
+                        </a:effectRef>
+                        <a:fontRef idx="minor">
+                          <a:schemeClr val="tx1"/>
+                        </a:fontRef>
+                      </wps:style>
+                      <wps:bodyPr/>
+                    </wps:wsp>
+                  </a:graphicData>
+                </a:graphic>
+                <wp14:sizeRelH relativeFrom="margin">
+                  <wp14:pctWidth>0</wp14:pctWidth>
+                </wp14:sizeRelH>
+                <wp14:sizeRelV relativeFrom="margin">
+                  <wp14:pctHeight>0</wp14:pctHeight>
+                </wp14:sizeRelV>
+              </wp:anchor>
+            </w:drawing>
+          </mc:Choice>
+          <mc:Fallback>
+            <w:pict>
+              <v:shapetype w14:anchorId="394B91DC" id="_x0000_t32" coordsize="21600,21600" o:spt="32" o:oned="t" path="m,l21600,21600e" filled="f">
+                <v:path arrowok="t" fillok="f" o:connecttype="none"/>
+                <o:lock v:ext="edit" shapetype="t"/>
+              </v:shapetype>
+              <v:shape id="Conector recto de flecha 51" o:spid="_x0000_s1026" type="#_x0000_t32" style="position:absolute;margin-left:184.95pt;margin-top:53.85pt;width:45.5pt;height:47.3pt;flip:x;z-index:251723776;visibility:visible;mso-wrap-style:square;mso-width-percent:0;mso-height-percent:0;mso-wrap-distance-left:9pt;mso-wrap-distance-top:0;mso-wrap-distance-right:9pt;mso-wrap-distance-bottom:0;mso-position-horizontal:absolute;mso-position-horizontal-relative:margin;mso-position-vertical:absolute;mso-position-vertical-relative:text;mso-width-percent:0;mso-height-percent:0;mso-width-relative:margin;mso-height-relative:margin" o:gfxdata="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" strokecolor="#4472c4 [3204]" strokeweight=".5pt">
+                <v:stroke endarrow="block" joinstyle="miter"/>
+                <w10:wrap anchorx="margin"/>
+              </v:shape>
+            </w:pict>
+          </mc:Fallback>
+        </mc:AlternateContent>
+      </w:r>
+      <w:r>
+        <w:rPr>
+          <w:noProof/>
+        </w:rPr>
+        <mc:AlternateContent>
+          <mc:Choice Requires="wps">
+            <w:drawing>
+              <wp:anchor distT="0" distB="0" distL="114300" distR="114300" simplePos="0" relativeHeight="251721728" behindDoc="0" locked="0" layoutInCell="1" allowOverlap="1" wp14:anchorId="3097B926" wp14:editId="34DA20A5">
+                <wp:simplePos x="0" y="0"/>
+                <wp:positionH relativeFrom="column">
+                  <wp:posOffset>1663065</wp:posOffset>
+                </wp:positionH>
+                <wp:positionV relativeFrom="paragraph">
+                  <wp:posOffset>1337945</wp:posOffset>
+                </wp:positionV>
+                <wp:extent cx="654050" cy="273050"/>
+                <wp:effectExtent l="19050" t="19050" r="12700" b="12700"/>
+                <wp:wrapNone/>
+                <wp:docPr id="53" name="Rectángulo 52"/>
+                <wp:cNvGraphicFramePr/>
+                <a:graphic xmlns:a="http://schemas.openxmlformats.org/drawingml/2006/main">
+                  <a:graphicData uri="http://schemas.microsoft.com/office/word/2010/wordprocessingShape">
+                    <wps:wsp>
+                      <wps:cNvSpPr/>
+                      <wps:spPr>
+                        <a:xfrm>
+                          <a:off x="0" y="0"/>
+                          <a:ext cx="654050" cy="273050"/>
+                        </a:xfrm>
+                        <a:prstGeom prst="rect">
+                          <a:avLst/>
+                        </a:prstGeom>
+                        <a:noFill/>
+                        <a:ln w="28575">
+                          <a:solidFill>
+                            <a:schemeClr val="accent1"/>
+                          </a:solidFill>
+                        </a:ln>
+                      </wps:spPr>
+                      <wps:style>
+                        <a:lnRef idx="2">
+                          <a:schemeClr val="accent1">
+                            <a:shade val="50000"/>
+                          </a:schemeClr>
+                        </a:lnRef>
+                        <a:fillRef idx="1">
+                          <a:schemeClr val="accent1"/>
+                        </a:fillRef>
+                        <a:effectRef idx="0">
+                          <a:schemeClr val="accent1"/>
+                        </a:effectRef>
+                        <a:fontRef idx="minor">
+                          <a:schemeClr val="lt1"/>
+                        </a:fontRef>
+                      </wps:style>
+                      <wps:bodyPr rot="0" spcFirstLastPara="0" vertOverflow="overflow" horzOverflow="overflow" vert="horz" wrap="square" lIns="91440" tIns="45720" rIns="91440" bIns="45720" numCol="1" spcCol="0" rtlCol="0" fromWordArt="0" anchor="ctr" anchorCtr="0" forceAA="0" compatLnSpc="1">
+                        <a:prstTxWarp prst="textNoShape">
+                          <a:avLst/>
+                        </a:prstTxWarp>
+                        <a:noAutofit/>
+                      </wps:bodyPr>
+                    </wps:wsp>
+                  </a:graphicData>
+                </a:graphic>
+                <wp14:sizeRelH relativeFrom="margin">
+                  <wp14:pctWidth>0</wp14:pctWidth>
+                </wp14:sizeRelH>
+                <wp14:sizeRelV relativeFrom="margin">
+                  <wp14:pctHeight>0</wp14:pctHeight>
+                </wp14:sizeRelV>
+              </wp:anchor>
+            </w:drawing>
+          </mc:Choice>
+          <mc:Fallback>
+            <w:pict>
+              <v:rect w14:anchorId="14C2A0DF" id="Rectángulo 52" o:spid="_x0000_s1026" style="position:absolute;margin-left:130.95pt;margin-top:105.35pt;width:51.5pt;height:21.5pt;z-index:251721728;visibility:visible;mso-wrap-style:square;mso-width-percent:0;mso-height-percent:0;mso-wrap-distance-left:9pt;mso-wrap-distance-top:0;mso-wrap-distance-right:9pt;mso-wrap-distance-bottom:0;mso-position-horizontal:absolute;mso-position-horizontal-relative:text;mso-position-vertical:absolute;mso-position-vertical-relative:text;mso-width-percent:0;mso-height-percent:0;mso-width-relative:margin;mso-height-relative:margin;v-text-anchor:middle" o:gfxdata="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" filled="f" strokecolor="#4472c4 [3204]" strokeweight="2.25pt"/>
+            </w:pict>
+          </mc:Fallback>
+        </mc:AlternateContent>
+      </w:r>
+      <w:r>
+        <w:rPr>
+          <w:noProof/>
+        </w:rPr>
+        <w:drawing>
+          <wp:inline distT="0" distB="0" distL="0" distR="0" wp14:anchorId="3AA2DFC4" wp14:editId="569EA98E">
+            <wp:extent cx="2343150" cy="1881361"/>
+            <wp:effectExtent l="0" t="0" r="0" b="5080"/>
+            <wp:docPr id="15" name="Picture 15"/>
+            <wp:cNvGraphicFramePr>
+              <a:graphicFrameLocks xmlns:a="http://schemas.openxmlformats.org/drawingml/2006/main" noChangeAspect="1"/>
+            </wp:cNvGraphicFramePr>
+            <a:graphic xmlns:a="http://schemas.openxmlformats.org/drawingml/2006/main">
+              <a:graphicData uri="http://schemas.openxmlformats.org/drawingml/2006/picture">
+                <pic:pic xmlns:pic="http://schemas.openxmlformats.org/drawingml/2006/picture">
+                  <pic:nvPicPr>
+                    <pic:cNvPr id="1" name=""/>
+                    <pic:cNvPicPr/>
+                  </pic:nvPicPr>
+                  <pic:blipFill rotWithShape="1">
+                    <a:blip r:embed="rId13"/>
+                    <a:srcRect l="18216" t="14685" r="50781" b="41058"/>
+                    <a:stretch/>
+                  </pic:blipFill>
+                  <pic:spPr bwMode="auto">
+                    <a:xfrm>
+                      <a:off x="0" y="0"/>
+                      <a:ext cx="2348973" cy="1886036"/>
+                    </a:xfrm>
+                    <a:prstGeom prst="rect">
+                      <a:avLst/>
+                    </a:prstGeom>
+                    <a:ln>
+                      <a:noFill/>
+                    </a:ln>
+                    <a:extLst>
+                      <a:ext uri="{53640926-AAD7-44D8-BBD7-CCE9431645EC}">
+                        <a14:shadowObscured xmlns:a14="http://schemas.microsoft.com/office/drawing/2010/main"/>
+                      </a:ext>
+                    </a:extLst>
+                  </pic:spPr>
+                </pic:pic>
+              </a:graphicData>
+            </a:graphic>
+          </wp:inline>
+        </w:drawing>
+      </w:r>
+    </w:p>
+    <w:p>
+      <w:pPr>
+        <w:jc w:val="both"/>
+      </w:pPr>
+      <w:r>
+        <w:rPr>
+          <w:noProof/>
+        </w:rPr>
+        <w:lastRenderedPageBreak/>
+        <mc:AlternateContent>
+          <mc:Choice Requires="wps">
+            <w:drawing>
+              <wp:anchor distT="45720" distB="45720" distL="114300" distR="114300" simplePos="0" relativeHeight="251727872" behindDoc="0" locked="0" layoutInCell="1" allowOverlap="1" wp14:anchorId="5E3D1461" wp14:editId="0DD655BE">
+                <wp:simplePos x="0" y="0"/>
+                <wp:positionH relativeFrom="column">
+                  <wp:posOffset>2686050</wp:posOffset>
+                </wp:positionH>
+                <wp:positionV relativeFrom="paragraph">
+                  <wp:posOffset>363220</wp:posOffset>
+                </wp:positionV>
+                <wp:extent cx="2360930" cy="1404620"/>
+                <wp:effectExtent l="0" t="0" r="22860" b="11430"/>
+                <wp:wrapSquare wrapText="bothSides"/>
+                <wp:docPr id="56" name="Text Box 2"/>
+                <wp:cNvGraphicFramePr>
+                  <a:graphicFrameLocks xmlns:a="http://schemas.openxmlformats.org/drawingml/2006/main"/>
+                </wp:cNvGraphicFramePr>
+                <a:graphic xmlns:a="http://schemas.openxmlformats.org/drawingml/2006/main">
+                  <a:graphicData uri="http://schemas.microsoft.com/office/word/2010/wordprocessingShape">
+                    <wps:wsp>
+                      <wps:cNvSpPr txBox="1">
+                        <a:spLocks noChangeArrowheads="1"/>
+                      </wps:cNvSpPr>
+                      <wps:spPr bwMode="auto">
+                        <a:xfrm>
+                          <a:off x="0" y="0"/>
+                          <a:ext cx="2360930" cy="1404620"/>
+                        </a:xfrm>
+                        <a:prstGeom prst="rect">
+                          <a:avLst/>
+                        </a:prstGeom>
+                        <a:solidFill>
+                          <a:srgbClr val="FFFFFF"/>
+                        </a:solidFill>
+                        <a:ln w="9525">
+                          <a:solidFill>
+                            <a:srgbClr val="000000"/>
+                          </a:solidFill>
+                          <a:miter lim="800000"/>
+                          <a:headEnd/>
+                          <a:tailEnd/>
+                        </a:ln>
+                      </wps:spPr>
+                      <wps:txbx>
+                        <w:txbxContent>
+                          <w:p>
+                            <w:r>
+                              <w:t>Se presentan dos opciones: Ingresar o realizar una búsqueda.</w:t>
+                            </w:r>
+                          </w:p>
+                        </w:txbxContent>
+                      </wps:txbx>
+                      <wps:bodyPr rot="0" vert="horz" wrap="square" lIns="91440" tIns="45720" rIns="91440" bIns="45720" anchor="t" anchorCtr="0">
+                        <a:spAutoFit/>
+                      </wps:bodyPr>
+                    </wps:wsp>
+                  </a:graphicData>
+                </a:graphic>
+                <wp14:sizeRelH relativeFrom="margin">
+                  <wp14:pctWidth>40000</wp14:pctWidth>
+                </wp14:sizeRelH>
+                <wp14:sizeRelV relativeFrom="margin">
+                  <wp14:pctHeight>20000</wp14:pctHeight>
+                </wp14:sizeRelV>
+              </wp:anchor>
+            </w:drawing>
+          </mc:Choice>
+          <mc:Fallback>
+            <w:pict>
+              <v:shape w14:anchorId="5E3D1461" id="_x0000_s1027" type="#_x0000_t202" style="position:absolute;left:0;text-align:left;margin-left:211.5pt;margin-top:28.6pt;width:185.9pt;height:110.6pt;z-index:251727872;visibility:visible;mso-wrap-style:square;mso-width-percent:400;mso-height-percent:200;mso-wrap-distance-left:9pt;mso-wrap-distance-top:3.6pt;mso-wrap-distance-right:9pt;mso-wrap-distance-bottom:3.6pt;mso-position-horizontal:absolute;mso-position-horizontal-relative:text;mso-position-vertical:absolute;mso-position-vertical-relative:text;mso-width-percent:400;mso-height-percent:200;mso-width-relative:margin;mso-height-relative:margin;v-text-anchor:top" o:gfxdata="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">
+                <v:textbox style="mso-fit-shape-to-text:t">
+                  <w:txbxContent>
+                    <w:p>
+                      <w:r>
+                        <w:t>Se presentan dos opciones: Ingresar o realizar una búsqueda.</w:t>
+                      </w:r>
+                    </w:p>
+                  </w:txbxContent>
+                </v:textbox>
+                <w10:wrap type="square"/>
+              </v:shape>
+            </w:pict>
+          </mc:Fallback>
+        </mc:AlternateContent>
+      </w:r>
+      <w:r>
+        <w:rPr>
+          <w:noProof/>
+        </w:rPr>
+        <w:drawing>
+          <wp:inline distT="0" distB="0" distL="0" distR="0" wp14:anchorId="358734F8" wp14:editId="39C2463D">
+            <wp:extent cx="2336800" cy="1478203"/>
+            <wp:effectExtent l="0" t="0" r="6350" b="8255"/>
+            <wp:docPr id="55" name="Picture 55"/>
+            <wp:cNvGraphicFramePr>
+              <a:graphicFrameLocks xmlns:a="http://schemas.openxmlformats.org/drawingml/2006/main" noChangeAspect="1"/>
+            </wp:cNvGraphicFramePr>
+            <a:graphic xmlns:a="http://schemas.openxmlformats.org/drawingml/2006/main">
+              <a:graphicData uri="http://schemas.openxmlformats.org/drawingml/2006/picture">
+                <pic:pic xmlns:pic="http://schemas.openxmlformats.org/drawingml/2006/picture">
+                  <pic:nvPicPr>
+                    <pic:cNvPr id="1" name=""/>
+                    <pic:cNvPicPr/>
+                  </pic:nvPicPr>
+                  <pic:blipFill rotWithShape="1">
+                    <a:blip r:embed="rId14"/>
+                    <a:srcRect l="20027" t="13881" r="50102" b="52525"/>
+                    <a:stretch/>
+                  </pic:blipFill>
+                  <pic:spPr bwMode="auto">
+                    <a:xfrm>
+                      <a:off x="0" y="0"/>
+                      <a:ext cx="2348469" cy="1485585"/>
+                    </a:xfrm>
+                    <a:prstGeom prst="rect">
+                      <a:avLst/>
+                    </a:prstGeom>
+                    <a:ln>
+                      <a:noFill/>
+                    </a:ln>
+                    <a:extLst>
+                      <a:ext uri="{53640926-AAD7-44D8-BBD7-CCE9431645EC}">
+                        <a14:shadowObscured xmlns:a14="http://schemas.microsoft.com/office/drawing/2010/main"/>
+                      </a:ext>
+                    </a:extLst>
+                  </pic:spPr>
+                </pic:pic>
+              </a:graphicData>
+            </a:graphic>
+          </wp:inline>
+        </w:drawing>
+      </w:r>
+      <w:r>
+        <w:t xml:space="preserve"> </w:t>
+      </w:r>
+    </w:p>
+    <w:p>
+      <w:pPr>
+        <w:jc w:val="both"/>
+      </w:pPr>
+    </w:p>
+    <w:p>
+      <w:pPr>
+        <w:jc w:val="both"/>
+      </w:pPr>
+      <w:r>
+        <w:rPr>
+          <w:noProof/>
+        </w:rPr>
+        <mc:AlternateContent>
+          <mc:Choice Requires="wps">
+            <w:drawing>
+              <wp:anchor distT="45720" distB="45720" distL="114300" distR="114300" simplePos="0" relativeHeight="251729920" behindDoc="0" locked="0" layoutInCell="1" allowOverlap="1" wp14:anchorId="2BEAE7FC" wp14:editId="0EA0B9FC">
+                <wp:simplePos x="0" y="0"/>
+                <wp:positionH relativeFrom="column">
+                  <wp:posOffset>2692400</wp:posOffset>
+                </wp:positionH>
+                <wp:positionV relativeFrom="paragraph">
+                  <wp:posOffset>344170</wp:posOffset>
+                </wp:positionV>
+                <wp:extent cx="2360930" cy="1404620"/>
+                <wp:effectExtent l="0" t="0" r="22860" b="11430"/>
+                <wp:wrapSquare wrapText="bothSides"/>
+                <wp:docPr id="58" name="Text Box 2"/>
+                <wp:cNvGraphicFramePr>
+                  <a:graphicFrameLocks xmlns:a="http://schemas.openxmlformats.org/drawingml/2006/main"/>
+                </wp:cNvGraphicFramePr>
+                <a:graphic xmlns:a="http://schemas.openxmlformats.org/drawingml/2006/main">
+                  <a:graphicData uri="http://schemas.microsoft.com/office/word/2010/wordprocessingShape">
+                    <wps:wsp>
+                      <wps:cNvSpPr txBox="1">
+                        <a:spLocks noChangeArrowheads="1"/>
+                      </wps:cNvSpPr>
+                      <wps:spPr bwMode="auto">
+                        <a:xfrm>
+                          <a:off x="0" y="0"/>
+                          <a:ext cx="2360930" cy="1404620"/>
+                        </a:xfrm>
+                        <a:prstGeom prst="rect">
+                          <a:avLst/>
+                        </a:prstGeom>
+                        <a:solidFill>
+                          <a:srgbClr val="FFFFFF"/>
+                        </a:solidFill>
+                        <a:ln w="9525">
+                          <a:solidFill>
+                            <a:srgbClr val="000000"/>
+                          </a:solidFill>
+                          <a:miter lim="800000"/>
+                          <a:headEnd/>
+                          <a:tailEnd/>
+                        </a:ln>
+                      </wps:spPr>
+                      <wps:txbx>
+                        <w:txbxContent>
+                          <w:p>
+                            <w:r>
+                              <w:t xml:space="preserve">Se </w:t>
+                            </w:r>
+                            <w:r>
+                              <w:t>debe completar el formulario para ingresar el nuevo material.</w:t>
+                            </w:r>
+                          </w:p>
+                        </w:txbxContent>
+                      </wps:txbx>
+                      <wps:bodyPr rot="0" vert="horz" wrap="square" lIns="91440" tIns="45720" rIns="91440" bIns="45720" anchor="t" anchorCtr="0">
+                        <a:spAutoFit/>
+                      </wps:bodyPr>
+                    </wps:wsp>
+                  </a:graphicData>
+                </a:graphic>
+                <wp14:sizeRelH relativeFrom="margin">
+                  <wp14:pctWidth>40000</wp14:pctWidth>
+                </wp14:sizeRelH>
+                <wp14:sizeRelV relativeFrom="margin">
+                  <wp14:pctHeight>20000</wp14:pctHeight>
+                </wp14:sizeRelV>
+              </wp:anchor>
+            </w:drawing>
+          </mc:Choice>
+          <mc:Fallback>
+            <w:pict>
+              <v:shape w14:anchorId="2BEAE7FC" id="_x0000_s1028" type="#_x0000_t202" style="position:absolute;left:0;text-align:left;margin-left:212pt;margin-top:27.1pt;width:185.9pt;height:110.6pt;z-index:251729920;visibility:visible;mso-wrap-style:square;mso-width-percent:400;mso-height-percent:200;mso-wrap-distance-left:9pt;mso-wrap-distance-top:3.6pt;mso-wrap-distance-right:9pt;mso-wrap-distance-bottom:3.6pt;mso-position-horizontal:absolute;mso-position-horizontal-relative:text;mso-position-vertical:absolute;mso-position-vertical-relative:text;mso-width-percent:400;mso-height-percent:200;mso-width-relative:margin;mso-height-relative:margin;v-text-anchor:top" o:gfxdata="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">
+                <v:textbox style="mso-fit-shape-to-text:t">
+                  <w:txbxContent>
+                    <w:p>
+                      <w:r>
+                        <w:t xml:space="preserve">Se </w:t>
+                      </w:r>
+                      <w:r>
+                        <w:t>debe completar el formulario para ingresar el nuevo material.</w:t>
+                      </w:r>
+                    </w:p>
+                  </w:txbxContent>
+                </v:textbox>
+                <w10:wrap type="square"/>
+              </v:shape>
+            </w:pict>
+          </mc:Fallback>
+        </mc:AlternateContent>
+      </w:r>
+      <w:r>
+        <w:rPr>
+          <w:noProof/>
+        </w:rPr>
+        <w:drawing>
+          <wp:inline distT="0" distB="0" distL="0" distR="0" wp14:anchorId="43C0FBF2" wp14:editId="2563657F">
+            <wp:extent cx="2254250" cy="2262887"/>
+            <wp:effectExtent l="0" t="0" r="0" b="4445"/>
+            <wp:docPr id="57" name="Picture 57"/>
+            <wp:cNvGraphicFramePr>
+              <a:graphicFrameLocks xmlns:a="http://schemas.openxmlformats.org/drawingml/2006/main" noChangeAspect="1"/>
+            </wp:cNvGraphicFramePr>
+            <a:graphic xmlns:a="http://schemas.openxmlformats.org/drawingml/2006/main">
+              <a:graphicData uri="http://schemas.openxmlformats.org/drawingml/2006/picture">
+                <pic:pic xmlns:pic="http://schemas.openxmlformats.org/drawingml/2006/picture">
+                  <pic:nvPicPr>
+                    <pic:cNvPr id="1" name=""/>
+                    <pic:cNvPicPr/>
+                  </pic:nvPicPr>
+                  <pic:blipFill rotWithShape="1">
+                    <a:blip r:embed="rId15"/>
+                    <a:srcRect l="23535" t="13478" r="46934" b="33816"/>
+                    <a:stretch/>
+                  </pic:blipFill>
+                  <pic:spPr bwMode="auto">
+                    <a:xfrm>
+                      <a:off x="0" y="0"/>
+                      <a:ext cx="2258338" cy="2266991"/>
+                    </a:xfrm>
+                    <a:prstGeom prst="rect">
+                      <a:avLst/>
+                    </a:prstGeom>
+                    <a:ln>
+                      <a:noFill/>
+                    </a:ln>
+                    <a:extLst>
+                      <a:ext uri="{53640926-AAD7-44D8-BBD7-CCE9431645EC}">
+                        <a14:shadowObscured xmlns:a14="http://schemas.microsoft.com/office/drawing/2010/main"/>
+                      </a:ext>
+                    </a:extLst>
+                  </pic:spPr>
+                </pic:pic>
+              </a:graphicData>
+            </a:graphic>
+          </wp:inline>
+        </w:drawing>
+      </w:r>
+    </w:p>
+    <w:p>
+      <w:pPr>
+        <w:jc w:val="both"/>
+      </w:pPr>
+    </w:p>
+    <w:p>
+      <w:pPr>
+        <w:jc w:val="both"/>
+      </w:pPr>
+      <w:r>
+        <w:rPr>
+          <w:noProof/>
+        </w:rPr>
+        <mc:AlternateContent>
+          <mc:Choice Requires="wps">
+            <w:drawing>
+              <wp:anchor distT="45720" distB="45720" distL="114300" distR="114300" simplePos="0" relativeHeight="251742208" behindDoc="0" locked="0" layoutInCell="1" allowOverlap="1" wp14:anchorId="6C7D7391" wp14:editId="5C53E52D">
+                <wp:simplePos x="0" y="0"/>
+                <wp:positionH relativeFrom="page">
+                  <wp:posOffset>4445000</wp:posOffset>
+                </wp:positionH>
+                <wp:positionV relativeFrom="paragraph">
+                  <wp:posOffset>895985</wp:posOffset>
+                </wp:positionV>
+                <wp:extent cx="3162300" cy="292100"/>
+                <wp:effectExtent l="0" t="0" r="19050" b="12700"/>
+                <wp:wrapSquare wrapText="bothSides"/>
+                <wp:docPr id="194" name="Text Box 2"/>
+                <wp:cNvGraphicFramePr>
+                  <a:graphicFrameLocks xmlns:a="http://schemas.openxmlformats.org/drawingml/2006/main"/>
+                </wp:cNvGraphicFramePr>
+                <a:graphic xmlns:a="http://schemas.openxmlformats.org/drawingml/2006/main">
+                  <a:graphicData uri="http://schemas.microsoft.com/office/word/2010/wordprocessingShape">
+                    <wps:wsp>
+                      <wps:cNvSpPr txBox="1">
+                        <a:spLocks noChangeArrowheads="1"/>
+                      </wps:cNvSpPr>
+                      <wps:spPr bwMode="auto">
+                        <a:xfrm>
+                          <a:off x="0" y="0"/>
+                          <a:ext cx="3162300" cy="292100"/>
+                        </a:xfrm>
+                        <a:prstGeom prst="rect">
+                          <a:avLst/>
+                        </a:prstGeom>
+                        <a:solidFill>
+                          <a:srgbClr val="FFFFFF"/>
+                        </a:solidFill>
+                        <a:ln w="9525">
+                          <a:solidFill>
+                            <a:srgbClr val="000000"/>
+                          </a:solidFill>
+                          <a:miter lim="800000"/>
+                          <a:headEnd/>
+                          <a:tailEnd/>
+                        </a:ln>
+                      </wps:spPr>
+                      <wps:txbx>
+                        <w:txbxContent>
+                          <w:p>
+                            <w:r>
+                              <w:t xml:space="preserve">Permitirá </w:t>
+                            </w:r>
+                            <w:r>
+                              <w:t xml:space="preserve">eliminar </w:t>
+                            </w:r>
+                            <w:r>
+                              <w:t>el objeto buscado.</w:t>
+                            </w:r>
+                          </w:p>
+                        </w:txbxContent>
+                      </wps:txbx>
+                      <wps:bodyPr rot="0" vert="horz" wrap="square" lIns="91440" tIns="45720" rIns="91440" bIns="45720" anchor="t" anchorCtr="0">
+                        <a:noAutofit/>
+                      </wps:bodyPr>
+                    </wps:wsp>
+                  </a:graphicData>
+                </a:graphic>
+                <wp14:sizeRelH relativeFrom="margin">
+                  <wp14:pctWidth>0</wp14:pctWidth>
+                </wp14:sizeRelH>
+                <wp14:sizeRelV relativeFrom="margin">
+                  <wp14:pctHeight>0</wp14:pctHeight>
+                </wp14:sizeRelV>
+              </wp:anchor>
+            </w:drawing>
+          </mc:Choice>
+          <mc:Fallback>
+            <w:pict>
+              <v:shape w14:anchorId="6C7D7391" id="_x0000_s1029" type="#_x0000_t202" style="position:absolute;left:0;text-align:left;margin-left:350pt;margin-top:70.55pt;width:249pt;height:23pt;z-index:251742208;visibility:visible;mso-wrap-style:square;mso-width-percent:0;mso-height-percent:0;mso-wrap-distance-left:9pt;mso-wrap-distance-top:3.6pt;mso-wrap-distance-right:9pt;mso-wrap-distance-bottom:3.6pt;mso-position-horizontal:absolute;mso-position-horizontal-relative:page;mso-position-vertical:absolute;mso-position-vertical-relative:text;mso-width-percent:0;mso-height-percent:0;mso-width-relative:margin;mso-height-relative:margin;v-text-anchor:top" o:gfxdata="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">
+                <v:textbox>
+                  <w:txbxContent>
+                    <w:p>
+                      <w:r>
+                        <w:t xml:space="preserve">Permitirá </w:t>
+                      </w:r>
+                      <w:r>
+                        <w:t xml:space="preserve">eliminar </w:t>
+                      </w:r>
+                      <w:r>
+                        <w:t>el objeto buscado.</w:t>
+                      </w:r>
+                    </w:p>
+                  </w:txbxContent>
+                </v:textbox>
+                <w10:wrap type="square" anchorx="page"/>
+              </v:shape>
+            </w:pict>
+          </mc:Fallback>
+        </mc:AlternateContent>
+      </w:r>
+      <w:r>
+        <mc:AlternateContent>
+          <mc:Choice Requires="wps">
+            <w:drawing>
+              <wp:anchor distT="0" distB="0" distL="114300" distR="114300" simplePos="0" relativeHeight="251739136" behindDoc="0" locked="0" layoutInCell="1" allowOverlap="1" wp14:anchorId="495E238E" wp14:editId="5CB2B94F">
+                <wp:simplePos x="0" y="0"/>
+                <wp:positionH relativeFrom="margin">
+                  <wp:posOffset>2850515</wp:posOffset>
+                </wp:positionH>
+                <wp:positionV relativeFrom="paragraph">
+                  <wp:posOffset>1105535</wp:posOffset>
+                </wp:positionV>
+                <wp:extent cx="514350" cy="266700"/>
+                <wp:effectExtent l="38100" t="19050" r="19050" b="38100"/>
+                <wp:wrapNone/>
+                <wp:docPr id="192" name="Conector recto de flecha 42"/>
+                <wp:cNvGraphicFramePr/>
+                <a:graphic xmlns:a="http://schemas.openxmlformats.org/drawingml/2006/main">
+                  <a:graphicData uri="http://schemas.microsoft.com/office/word/2010/wordprocessingShape">
+                    <wps:wsp>
+                      <wps:cNvCnPr/>
+                      <wps:spPr>
+                        <a:xfrm flipH="1">
+                          <a:off x="0" y="0"/>
+                          <a:ext cx="514350" cy="266700"/>
+                        </a:xfrm>
+                        <a:prstGeom prst="straightConnector1">
+                          <a:avLst/>
+                        </a:prstGeom>
+                        <a:ln w="28575">
+                          <a:solidFill>
+                            <a:srgbClr val="7030A0"/>
+                          </a:solidFill>
+                          <a:tailEnd type="triangle"/>
+                        </a:ln>
+                      </wps:spPr>
+                      <wps:style>
+                        <a:lnRef idx="3">
+                          <a:schemeClr val="accent2"/>
+                        </a:lnRef>
+                        <a:fillRef idx="0">
+                          <a:schemeClr val="accent2"/>
+                        </a:fillRef>
+                        <a:effectRef idx="2">
+                          <a:schemeClr val="accent2"/>
+                        </a:effectRef>
+                        <a:fontRef idx="minor">
+                          <a:schemeClr val="tx1"/>
+                        </a:fontRef>
+                      </wps:style>
+                      <wps:bodyPr/>
+                    </wps:wsp>
+                  </a:graphicData>
+                </a:graphic>
+                <wp14:sizeRelH relativeFrom="margin">
+                  <wp14:pctWidth>0</wp14:pctWidth>
+                </wp14:sizeRelH>
+                <wp14:sizeRelV relativeFrom="margin">
+                  <wp14:pctHeight>0</wp14:pctHeight>
+                </wp14:sizeRelV>
+              </wp:anchor>
+            </w:drawing>
+          </mc:Choice>
+          <mc:Fallback>
+            <w:pict>
+              <v:shape w14:anchorId="2D4E0392" id="Conector recto de flecha 42" o:spid="_x0000_s1026" type="#_x0000_t32" style="position:absolute;margin-left:224.45pt;margin-top:87.05pt;width:40.5pt;height:21pt;flip:x;z-index:251739136;visibility:visible;mso-wrap-style:square;mso-width-percent:0;mso-height-percent:0;mso-wrap-distance-left:9pt;mso-wrap-distance-top:0;mso-wrap-distance-right:9pt;mso-wrap-distance-bottom:0;mso-position-horizontal:absolute;mso-position-horizontal-relative:margin;mso-position-vertical:absolute;mso-position-vertical-relative:text;mso-width-percent:0;mso-height-percent:0;mso-width-relative:margin;mso-height-relative:margin" o:gfxdata="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" strokecolor="#7030a0" strokeweight="2.25pt">
+                <v:stroke endarrow="block" joinstyle="miter"/>
+                <w10:wrap anchorx="margin"/>
+              </v:shape>
+            </w:pict>
+          </mc:Fallback>
+        </mc:AlternateContent>
+      </w:r>
+      <w:r>
+        <mc:AlternateContent>
+          <mc:Choice Requires="wps">
+            <w:drawing>
+              <wp:anchor distT="0" distB="0" distL="114300" distR="114300" simplePos="0" relativeHeight="251740160" behindDoc="0" locked="0" layoutInCell="1" allowOverlap="1" wp14:anchorId="3D0497F9" wp14:editId="4F7BEC6E">
+                <wp:simplePos x="0" y="0"/>
+                <wp:positionH relativeFrom="column">
+                  <wp:posOffset>2203450</wp:posOffset>
+                </wp:positionH>
+                <wp:positionV relativeFrom="paragraph">
+                  <wp:posOffset>1384300</wp:posOffset>
+                </wp:positionV>
+                <wp:extent cx="635000" cy="274320"/>
+                <wp:effectExtent l="19050" t="19050" r="12700" b="11430"/>
+                <wp:wrapNone/>
+                <wp:docPr id="193" name="Rectángulo 44"/>
+                <wp:cNvGraphicFramePr/>
+                <a:graphic xmlns:a="http://schemas.openxmlformats.org/drawingml/2006/main">
+                  <a:graphicData uri="http://schemas.microsoft.com/office/word/2010/wordprocessingShape">
+                    <wps:wsp>
+                      <wps:cNvSpPr/>
+                      <wps:spPr>
+                        <a:xfrm>
+                          <a:off x="0" y="0"/>
+                          <a:ext cx="635000" cy="274320"/>
+                        </a:xfrm>
+                        <a:prstGeom prst="rect">
+                          <a:avLst/>
+                        </a:prstGeom>
+                        <a:noFill/>
+                        <a:ln w="28575">
+                          <a:solidFill>
+                            <a:srgbClr val="7030A0"/>
+                          </a:solidFill>
+                        </a:ln>
+                      </wps:spPr>
+                      <wps:style>
+                        <a:lnRef idx="2">
+                          <a:schemeClr val="accent1">
+                            <a:shade val="50000"/>
+                          </a:schemeClr>
+                        </a:lnRef>
+                        <a:fillRef idx="1">
+                          <a:schemeClr val="accent1"/>
+                        </a:fillRef>
+                        <a:effectRef idx="0">
+                          <a:schemeClr val="accent1"/>
+                        </a:effectRef>
+                        <a:fontRef idx="minor">
+                          <a:schemeClr val="lt1"/>
+                        </a:fontRef>
+                      </wps:style>
+                      <wps:bodyPr rot="0" spcFirstLastPara="0" vertOverflow="overflow" horzOverflow="overflow" vert="horz" wrap="square" lIns="91440" tIns="45720" rIns="91440" bIns="45720" numCol="1" spcCol="0" rtlCol="0" fromWordArt="0" anchor="ctr" anchorCtr="0" forceAA="0" compatLnSpc="1">
+                        <a:prstTxWarp prst="textNoShape">
+                          <a:avLst/>
+                        </a:prstTxWarp>
+                        <a:noAutofit/>
+                      </wps:bodyPr>
+                    </wps:wsp>
+                  </a:graphicData>
+                </a:graphic>
+                <wp14:sizeRelH relativeFrom="margin">
+                  <wp14:pctWidth>0</wp14:pctWidth>
+                </wp14:sizeRelH>
+              </wp:anchor>
+            </w:drawing>
+          </mc:Choice>
+          <mc:Fallback>
+            <w:pict>
+              <v:rect w14:anchorId="31C2D885" id="Rectángulo 44" o:spid="_x0000_s1026" style="position:absolute;margin-left:173.5pt;margin-top:109pt;width:50pt;height:21.6pt;z-index:251740160;visibility:visible;mso-wrap-style:square;mso-width-percent:0;mso-wrap-distance-left:9pt;mso-wrap-distance-top:0;mso-wrap-distance-right:9pt;mso-wrap-distance-bottom:0;mso-position-horizontal:absolute;mso-position-horizontal-relative:text;mso-position-vertical:absolute;mso-position-vertical-relative:text;mso-width-percent:0;mso-width-relative:margin;v-text-anchor:middle" o:gfxdata="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" filled="f" strokecolor="#7030a0" strokeweight="2.25pt"/>
+            </w:pict>
+          </mc:Fallback>
+        </mc:AlternateContent>
+      </w:r>
+      <w:r>
+        <w:rPr>
+          <w:noProof/>
+        </w:rPr>
+        <mc:AlternateContent>
+          <mc:Choice Requires="wps">
+            <w:drawing>
+              <wp:anchor distT="45720" distB="45720" distL="114300" distR="114300" simplePos="0" relativeHeight="251737088" behindDoc="0" locked="0" layoutInCell="1" allowOverlap="1" wp14:anchorId="67BA20DC" wp14:editId="085806C7">
+                <wp:simplePos x="0" y="0"/>
+                <wp:positionH relativeFrom="margin">
+                  <wp:posOffset>3352165</wp:posOffset>
+                </wp:positionH>
+                <wp:positionV relativeFrom="paragraph">
+                  <wp:posOffset>521335</wp:posOffset>
+                </wp:positionV>
+                <wp:extent cx="3175000" cy="292100"/>
+                <wp:effectExtent l="0" t="0" r="25400" b="12700"/>
+                <wp:wrapSquare wrapText="bothSides"/>
+                <wp:docPr id="63" name="Text Box 2"/>
+                <wp:cNvGraphicFramePr>
+                  <a:graphicFrameLocks xmlns:a="http://schemas.openxmlformats.org/drawingml/2006/main"/>
+                </wp:cNvGraphicFramePr>
+                <a:graphic xmlns:a="http://schemas.openxmlformats.org/drawingml/2006/main">
+                  <a:graphicData uri="http://schemas.microsoft.com/office/word/2010/wordprocessingShape">
+                    <wps:wsp>
+                      <wps:cNvSpPr txBox="1">
+                        <a:spLocks noChangeArrowheads="1"/>
+                      </wps:cNvSpPr>
+                      <wps:spPr bwMode="auto">
+                        <a:xfrm>
+                          <a:off x="0" y="0"/>
+                          <a:ext cx="3175000" cy="292100"/>
+                        </a:xfrm>
+                        <a:prstGeom prst="rect">
+                          <a:avLst/>
+                        </a:prstGeom>
+                        <a:solidFill>
+                          <a:srgbClr val="FFFFFF"/>
+                        </a:solidFill>
+                        <a:ln w="9525">
+                          <a:solidFill>
+                            <a:srgbClr val="000000"/>
+                          </a:solidFill>
+                          <a:miter lim="800000"/>
+                          <a:headEnd/>
+                          <a:tailEnd/>
+                        </a:ln>
+                      </wps:spPr>
+                      <wps:txbx>
+                        <w:txbxContent>
+                          <w:p>
+                            <w:r>
+                              <w:t>Permitirá modificar los valores del objeto buscado.</w:t>
+                            </w:r>
+                          </w:p>
+                        </w:txbxContent>
+                      </wps:txbx>
+                      <wps:bodyPr rot="0" vert="horz" wrap="square" lIns="91440" tIns="45720" rIns="91440" bIns="45720" anchor="t" anchorCtr="0">
+                        <a:noAutofit/>
+                      </wps:bodyPr>
+                    </wps:wsp>
+                  </a:graphicData>
+                </a:graphic>
+                <wp14:sizeRelH relativeFrom="margin">
+                  <wp14:pctWidth>0</wp14:pctWidth>
+                </wp14:sizeRelH>
+                <wp14:sizeRelV relativeFrom="margin">
+                  <wp14:pctHeight>0</wp14:pctHeight>
+                </wp14:sizeRelV>
+              </wp:anchor>
+            </w:drawing>
+          </mc:Choice>
+          <mc:Fallback>
+            <w:pict>
+              <v:shape w14:anchorId="67BA20DC" id="_x0000_s1030" type="#_x0000_t202" style="position:absolute;left:0;text-align:left;margin-left:263.95pt;margin-top:41.05pt;width:250pt;height:23pt;z-index:251737088;visibility:visible;mso-wrap-style:square;mso-width-percent:0;mso-height-percent:0;mso-wrap-distance-left:9pt;mso-wrap-distance-top:3.6pt;mso-wrap-distance-right:9pt;mso-wrap-distance-bottom:3.6pt;mso-position-horizontal:absolute;mso-position-horizontal-relative:margin;mso-position-vertical:absolute;mso-position-vertical-relative:text;mso-width-percent:0;mso-height-percent:0;mso-width-relative:margin;mso-height-relative:margin;v-text-anchor:top" o:gfxdata="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">
+                <v:textbox>
+                  <w:txbxContent>
+                    <w:p>
+                      <w:r>
+                        <w:t>Permitirá modificar los valores del objeto buscado.</w:t>
+                      </w:r>
+                    </w:p>
+                  </w:txbxContent>
+                </v:textbox>
+                <w10:wrap type="square" anchorx="margin"/>
+              </v:shape>
+            </w:pict>
+          </mc:Fallback>
+        </mc:AlternateContent>
+      </w:r>
+      <w:r>
+        <mc:AlternateContent>
+          <mc:Choice Requires="wps">
+            <w:drawing>
+              <wp:anchor distT="0" distB="0" distL="114300" distR="114300" simplePos="0" relativeHeight="251734016" behindDoc="0" locked="0" layoutInCell="1" allowOverlap="1" wp14:anchorId="4897E93C" wp14:editId="53554685">
+                <wp:simplePos x="0" y="0"/>
+                <wp:positionH relativeFrom="margin">
+                  <wp:posOffset>2132965</wp:posOffset>
+                </wp:positionH>
+                <wp:positionV relativeFrom="paragraph">
+                  <wp:posOffset>800735</wp:posOffset>
+                </wp:positionV>
+                <wp:extent cx="1212850" cy="565150"/>
+                <wp:effectExtent l="38100" t="19050" r="25400" b="44450"/>
+                <wp:wrapNone/>
+                <wp:docPr id="61" name="Conector recto de flecha 42"/>
+                <wp:cNvGraphicFramePr/>
+                <a:graphic xmlns:a="http://schemas.openxmlformats.org/drawingml/2006/main">
+                  <a:graphicData uri="http://schemas.microsoft.com/office/word/2010/wordprocessingShape">
+                    <wps:wsp>
+                      <wps:cNvCnPr/>
+                      <wps:spPr>
+                        <a:xfrm flipH="1">
+                          <a:off x="0" y="0"/>
+                          <a:ext cx="1212850" cy="565150"/>
+                        </a:xfrm>
+                        <a:prstGeom prst="straightConnector1">
+                          <a:avLst/>
+                        </a:prstGeom>
+                        <a:ln w="28575">
+                          <a:tailEnd type="triangle"/>
+                        </a:ln>
+                      </wps:spPr>
+                      <wps:style>
+                        <a:lnRef idx="3">
+                          <a:schemeClr val="accent2"/>
+                        </a:lnRef>
+                        <a:fillRef idx="0">
+                          <a:schemeClr val="accent2"/>
+                        </a:fillRef>
+                        <a:effectRef idx="2">
+                          <a:schemeClr val="accent2"/>
+                        </a:effectRef>
+                        <a:fontRef idx="minor">
+                          <a:schemeClr val="tx1"/>
+                        </a:fontRef>
+                      </wps:style>
+                      <wps:bodyPr/>
+                    </wps:wsp>
+                  </a:graphicData>
+                </a:graphic>
+                <wp14:sizeRelH relativeFrom="margin">
+                  <wp14:pctWidth>0</wp14:pctWidth>
+                </wp14:sizeRelH>
+                <wp14:sizeRelV relativeFrom="margin">
+                  <wp14:pctHeight>0</wp14:pctHeight>
+                </wp14:sizeRelV>
+              </wp:anchor>
+            </w:drawing>
+          </mc:Choice>
+          <mc:Fallback>
+            <w:pict>
+              <v:shape w14:anchorId="2DA893C8" id="Conector recto de flecha 42" o:spid="_x0000_s1026" type="#_x0000_t32" style="position:absolute;margin-left:167.95pt;margin-top:63.05pt;width:95.5pt;height:44.5pt;flip:x;z-index:251734016;visibility:visible;mso-wrap-style:square;mso-width-percent:0;mso-height-percent:0;mso-wrap-distance-left:9pt;mso-wrap-distance-top:0;mso-wrap-distance-right:9pt;mso-wrap-distance-bottom:0;mso-position-horizontal:absolute;mso-position-horizontal-relative:margin;mso-position-vertical:absolute;mso-position-vertical-relative:text;mso-width-percent:0;mso-height-percent:0;mso-width-relative:margin;mso-height-relative:margin" o:gfxdata="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" strokecolor="#ed7d31 [3205]" strokeweight="2.25pt">
+                <v:stroke endarrow="block" joinstyle="miter"/>
+                <w10:wrap anchorx="margin"/>
+              </v:shape>
+            </w:pict>
+          </mc:Fallback>
+        </mc:AlternateContent>
+      </w:r>
+      <w:r>
+        <mc:AlternateContent>
+          <mc:Choice Requires="wps">
+            <w:drawing>
+              <wp:anchor distT="0" distB="0" distL="114300" distR="114300" simplePos="0" relativeHeight="251735040" behindDoc="0" locked="0" layoutInCell="1" allowOverlap="1" wp14:anchorId="2BC53C59" wp14:editId="56B3DCF3">
+                <wp:simplePos x="0" y="0"/>
+                <wp:positionH relativeFrom="column">
+                  <wp:posOffset>1485265</wp:posOffset>
+                </wp:positionH>
+                <wp:positionV relativeFrom="paragraph">
+                  <wp:posOffset>1378585</wp:posOffset>
+                </wp:positionV>
+                <wp:extent cx="635000" cy="274320"/>
+                <wp:effectExtent l="19050" t="19050" r="12700" b="11430"/>
+                <wp:wrapNone/>
+                <wp:docPr id="62" name="Rectángulo 44"/>
+                <wp:cNvGraphicFramePr/>
+                <a:graphic xmlns:a="http://schemas.openxmlformats.org/drawingml/2006/main">
+                  <a:graphicData uri="http://schemas.microsoft.com/office/word/2010/wordprocessingShape">
+                    <wps:wsp>
+                      <wps:cNvSpPr/>
+                      <wps:spPr>
+                        <a:xfrm>
+                          <a:off x="0" y="0"/>
+                          <a:ext cx="635000" cy="274320"/>
+                        </a:xfrm>
+                        <a:prstGeom prst="rect">
+                          <a:avLst/>
+                        </a:prstGeom>
+                        <a:noFill/>
+                        <a:ln w="28575">
+                          <a:solidFill>
+                            <a:schemeClr val="accent2">
+                              <a:lumMod val="75000"/>
+                            </a:schemeClr>
+                          </a:solidFill>
+                        </a:ln>
+                      </wps:spPr>
+                      <wps:style>
+                        <a:lnRef idx="2">
+                          <a:schemeClr val="accent1">
+                            <a:shade val="50000"/>
+                          </a:schemeClr>
+                        </a:lnRef>
+                        <a:fillRef idx="1">
+                          <a:schemeClr val="accent1"/>
+                        </a:fillRef>
+                        <a:effectRef idx="0">
+                          <a:schemeClr val="accent1"/>
+                        </a:effectRef>
+                        <a:fontRef idx="minor">
+                          <a:schemeClr val="lt1"/>
+                        </a:fontRef>
+                      </wps:style>
+                      <wps:bodyPr rot="0" spcFirstLastPara="0" vertOverflow="overflow" horzOverflow="overflow" vert="horz" wrap="square" lIns="91440" tIns="45720" rIns="91440" bIns="45720" numCol="1" spcCol="0" rtlCol="0" fromWordArt="0" anchor="ctr" anchorCtr="0" forceAA="0" compatLnSpc="1">
+                        <a:prstTxWarp prst="textNoShape">
+                          <a:avLst/>
+                        </a:prstTxWarp>
+                        <a:noAutofit/>
+                      </wps:bodyPr>
+                    </wps:wsp>
+                  </a:graphicData>
+                </a:graphic>
+                <wp14:sizeRelH relativeFrom="margin">
+                  <wp14:pctWidth>0</wp14:pctWidth>
+                </wp14:sizeRelH>
+              </wp:anchor>
+            </w:drawing>
+          </mc:Choice>
+          <mc:Fallback>
+            <w:pict>
+              <v:rect w14:anchorId="79952210" id="Rectángulo 44" o:spid="_x0000_s1026" style="position:absolute;margin-left:116.95pt;margin-top:108.55pt;width:50pt;height:21.6pt;z-index:251735040;visibility:visible;mso-wrap-style:square;mso-width-percent:0;mso-wrap-distance-left:9pt;mso-wrap-distance-top:0;mso-wrap-distance-right:9pt;mso-wrap-distance-bottom:0;mso-position-horizontal:absolute;mso-position-horizontal-relative:text;mso-position-vertical:absolute;mso-position-vertical-relative:text;mso-width-percent:0;mso-width-relative:margin;v-text-anchor:middle" o:gfxdata="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" filled="f" strokecolor="#c45911 [2405]" strokeweight="2.25pt"/>
+            </w:pict>
+          </mc:Fallback>
+        </mc:AlternateContent>
+      </w:r>
+      <w:r>
+        <w:rPr>
+          <w:noProof/>
+        </w:rPr>
+        <mc:AlternateContent>
+          <mc:Choice Requires="wps">
+            <w:drawing>
+              <wp:anchor distT="45720" distB="45720" distL="114300" distR="114300" simplePos="0" relativeHeight="251731968" behindDoc="0" locked="0" layoutInCell="1" allowOverlap="1" wp14:anchorId="078C572B" wp14:editId="039A57E0">
+                <wp:simplePos x="0" y="0"/>
+                <wp:positionH relativeFrom="margin">
+                  <wp:posOffset>3364865</wp:posOffset>
+                </wp:positionH>
+                <wp:positionV relativeFrom="paragraph">
+                  <wp:posOffset>6985</wp:posOffset>
+                </wp:positionV>
+                <wp:extent cx="3175000" cy="431800"/>
+                <wp:effectExtent l="0" t="0" r="25400" b="25400"/>
+                <wp:wrapSquare wrapText="bothSides"/>
+                <wp:docPr id="60" name="Text Box 2"/>
+                <wp:cNvGraphicFramePr>
+                  <a:graphicFrameLocks xmlns:a="http://schemas.openxmlformats.org/drawingml/2006/main"/>
+                </wp:cNvGraphicFramePr>
+                <a:graphic xmlns:a="http://schemas.openxmlformats.org/drawingml/2006/main">
+                  <a:graphicData uri="http://schemas.microsoft.com/office/word/2010/wordprocessingShape">
+                    <wps:wsp>
+                      <wps:cNvSpPr txBox="1">
+                        <a:spLocks noChangeArrowheads="1"/>
+                      </wps:cNvSpPr>
+                      <wps:spPr bwMode="auto">
+                        <a:xfrm>
+                          <a:off x="0" y="0"/>
+                          <a:ext cx="3175000" cy="431800"/>
+                        </a:xfrm>
+                        <a:prstGeom prst="rect">
+                          <a:avLst/>
+                        </a:prstGeom>
+                        <a:solidFill>
+                          <a:srgbClr val="FFFFFF"/>
+                        </a:solidFill>
+                        <a:ln w="9525">
+                          <a:solidFill>
+                            <a:srgbClr val="000000"/>
+                          </a:solidFill>
+                          <a:miter lim="800000"/>
+                          <a:headEnd/>
+                          <a:tailEnd/>
+                        </a:ln>
+                      </wps:spPr>
+                      <wps:txbx>
+                        <w:txbxContent>
+                          <w:p>
+                            <w:r>
+                              <w:t>Por otro lado, al realizar una búsqueda se presentan dos opciones:</w:t>
+                            </w:r>
+                          </w:p>
+                        </w:txbxContent>
+                      </wps:txbx>
+                      <wps:bodyPr rot="0" vert="horz" wrap="square" lIns="91440" tIns="45720" rIns="91440" bIns="45720" anchor="t" anchorCtr="0">
+                        <a:noAutofit/>
+                      </wps:bodyPr>
+                    </wps:wsp>
+                  </a:graphicData>
+                </a:graphic>
+                <wp14:sizeRelH relativeFrom="margin">
+                  <wp14:pctWidth>0</wp14:pctWidth>
+                </wp14:sizeRelH>
+                <wp14:sizeRelV relativeFrom="margin">
+                  <wp14:pctHeight>0</wp14:pctHeight>
+                </wp14:sizeRelV>
+              </wp:anchor>
+            </w:drawing>
+          </mc:Choice>
+          <mc:Fallback>
+            <w:pict>
+              <v:shape w14:anchorId="078C572B" id="_x0000_s1031" type="#_x0000_t202" style="position:absolute;left:0;text-align:left;margin-left:264.95pt;margin-top:.55pt;width:250pt;height:34pt;z-index:251731968;visibility:visible;mso-wrap-style:square;mso-width-percent:0;mso-height-percent:0;mso-wrap-distance-left:9pt;mso-wrap-distance-top:3.6pt;mso-wrap-distance-right:9pt;mso-wrap-distance-bottom:3.6pt;mso-position-horizontal:absolute;mso-position-horizontal-relative:margin;mso-position-vertical:absolute;mso-position-vertical-relative:text;mso-width-percent:0;mso-height-percent:0;mso-width-relative:margin;mso-height-relative:margin;v-text-anchor:top" o:gfxdata="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">
+                <v:textbox>
+                  <w:txbxContent>
+                    <w:p>
+                      <w:r>
+                        <w:t>Por otro lado, al realizar una búsqueda se presentan dos opciones:</w:t>
+                      </w:r>
+                    </w:p>
+                  </w:txbxContent>
+                </v:textbox>
+                <w10:wrap type="square" anchorx="margin"/>
+              </v:shape>
+            </w:pict>
+          </mc:Fallback>
+        </mc:AlternateContent>
+      </w:r>
+      <w:r>
+        <w:rPr>
+          <w:noProof/>
+        </w:rPr>
+        <w:drawing>
+          <wp:inline distT="0" distB="0" distL="0" distR="0" wp14:anchorId="262074E8" wp14:editId="5329E458">
+            <wp:extent cx="3155950" cy="1806174"/>
+            <wp:effectExtent l="0" t="0" r="6350" b="3810"/>
+            <wp:docPr id="59" name="Picture 59"/>
+            <wp:cNvGraphicFramePr>
+              <a:graphicFrameLocks xmlns:a="http://schemas.openxmlformats.org/drawingml/2006/main" noChangeAspect="1"/>
+            </wp:cNvGraphicFramePr>
+            <a:graphic xmlns:a="http://schemas.openxmlformats.org/drawingml/2006/main">
+              <a:graphicData uri="http://schemas.openxmlformats.org/drawingml/2006/picture">
+                <pic:pic xmlns:pic="http://schemas.openxmlformats.org/drawingml/2006/picture">
+                  <pic:nvPicPr>
+                    <pic:cNvPr id="1" name=""/>
+                    <pic:cNvPicPr/>
+                  </pic:nvPicPr>
+                  <pic:blipFill rotWithShape="1">
+                    <a:blip r:embed="rId16"/>
+                    <a:srcRect l="16407" t="11667" r="46820" b="50916"/>
+                    <a:stretch/>
+                  </pic:blipFill>
+                  <pic:spPr bwMode="auto">
+                    <a:xfrm>
+                      <a:off x="0" y="0"/>
+                      <a:ext cx="3162669" cy="1810019"/>
+                    </a:xfrm>
+                    <a:prstGeom prst="rect">
+                      <a:avLst/>
+                    </a:prstGeom>
+                    <a:ln>
+                      <a:noFill/>
+                    </a:ln>
+                    <a:extLst>
+                      <a:ext uri="{53640926-AAD7-44D8-BBD7-CCE9431645EC}">
+                        <a14:shadowObscured xmlns:a14="http://schemas.microsoft.com/office/drawing/2010/main"/>
+                      </a:ext>
+                    </a:extLst>
+                  </pic:spPr>
+                </pic:pic>
+              </a:graphicData>
+            </a:graphic>
+          </wp:inline>
+        </w:drawing>
+      </w:r>
+    </w:p>
+    <w:p>
+      <w:pPr>
+        <w:jc w:val="both"/>
+      </w:pPr>
+    </w:p>
+    <w:p>
+      <w:pPr>
+        <w:jc w:val="both"/>
+      </w:pPr>
+    </w:p>
+    <w:p>
+      <w:pPr>
+        <w:jc w:val="both"/>
+      </w:pPr>
+    </w:p>
+    <w:p>
+      <w:pPr>
+        <w:jc w:val="both"/>
+      </w:pPr>
+    </w:p>
+    <w:p>
+      <w:pPr>
+        <w:jc w:val="both"/>
+      </w:pPr>
+    </w:p>
+    <w:p>
+      <w:pPr>
+        <w:jc w:val="both"/>
+      </w:pPr>
+    </w:p>
+    <w:p>
+      <w:pPr>
+        <w:jc w:val="both"/>
+      </w:pPr>
+    </w:p>
+    <w:p>
+      <w:pPr>
+        <w:jc w:val="both"/>
+      </w:pPr>
+      <w:r>
+        <w:t>Donaciones</w:t>
+      </w:r>
+    </w:p>
+    <w:p>
+      <w:pPr>
+        <w:jc w:val="both"/>
+      </w:pPr>
+      <w:r>
+        <w:rPr>
+          <w:noProof/>
+        </w:rPr>
+        <mc:AlternateContent>
+          <mc:Choice Requires="wps">
+            <w:drawing>
+              <wp:anchor distT="45720" distB="45720" distL="114300" distR="114300" simplePos="0" relativeHeight="251746304" behindDoc="0" locked="0" layoutInCell="1" allowOverlap="1" wp14:anchorId="3555F6B3" wp14:editId="396DC605">
+                <wp:simplePos x="0" y="0"/>
+                <wp:positionH relativeFrom="column">
+                  <wp:posOffset>2998470</wp:posOffset>
+                </wp:positionH>
+                <wp:positionV relativeFrom="paragraph">
+                  <wp:posOffset>519430</wp:posOffset>
+                </wp:positionV>
+                <wp:extent cx="2360930" cy="1404620"/>
+                <wp:effectExtent l="0" t="0" r="22860" b="11430"/>
+                <wp:wrapSquare wrapText="bothSides"/>
+                <wp:docPr id="195" name="Text Box 2"/>
+                <wp:cNvGraphicFramePr>
+                  <a:graphicFrameLocks xmlns:a="http://schemas.openxmlformats.org/drawingml/2006/main"/>
+                </wp:cNvGraphicFramePr>
+                <a:graphic xmlns:a="http://schemas.openxmlformats.org/drawingml/2006/main">
+                  <a:graphicData uri="http://schemas.microsoft.com/office/word/2010/wordprocessingShape">
+                    <wps:wsp>
+                      <wps:cNvSpPr txBox="1">
+                        <a:spLocks noChangeArrowheads="1"/>
+                      </wps:cNvSpPr>
+                      <wps:spPr bwMode="auto">
+                        <a:xfrm>
+                          <a:off x="0" y="0"/>
+                          <a:ext cx="2360930" cy="1404620"/>
+                        </a:xfrm>
+                        <a:prstGeom prst="rect">
+                          <a:avLst/>
+                        </a:prstGeom>
+                        <a:solidFill>
+                          <a:srgbClr val="FFFFFF"/>
+                        </a:solidFill>
+                        <a:ln w="9525">
+                          <a:solidFill>
+                            <a:srgbClr val="000000"/>
+                          </a:solidFill>
+                          <a:miter lim="800000"/>
+                          <a:headEnd/>
+                          <a:tailEnd/>
+                        </a:ln>
+                      </wps:spPr>
+                      <wps:txbx>
+                        <w:txbxContent>
+                          <w:p>
+                            <w:r>
+                              <w:t xml:space="preserve">Dirigirse a la opción </w:t>
+                            </w:r>
+                            <w:r>
+                              <w:t>donaciones</w:t>
+                            </w:r>
+                            <w:r>
+                              <w:t xml:space="preserve">. Permitirá </w:t>
+                            </w:r>
+                            <w:r>
+                              <w:t>tramitar las donaciones</w:t>
+                            </w:r>
+                            <w:r>
+                              <w:t>.</w:t>
+                            </w:r>
+                          </w:p>
+                        </w:txbxContent>
+                      </wps:txbx>
+                      <wps:bodyPr rot="0" vert="horz" wrap="square" lIns="91440" tIns="45720" rIns="91440" bIns="45720" anchor="t" anchorCtr="0">
+                        <a:spAutoFit/>
+                      </wps:bodyPr>
+                    </wps:wsp>
+                  </a:graphicData>
+                </a:graphic>
+                <wp14:sizeRelH relativeFrom="margin">
+                  <wp14:pctWidth>40000</wp14:pctWidth>
+                </wp14:sizeRelH>
+                <wp14:sizeRelV relativeFrom="margin">
+                  <wp14:pctHeight>20000</wp14:pctHeight>
+                </wp14:sizeRelV>
+              </wp:anchor>
+            </w:drawing>
+          </mc:Choice>
+          <mc:Fallback>
+            <w:pict>
+              <v:shape w14:anchorId="3555F6B3" id="_x0000_s1032" type="#_x0000_t202" style="position:absolute;left:0;text-align:left;margin-left:236.1pt;margin-top:40.9pt;width:185.9pt;height:110.6pt;z-index:251746304;visibility:visible;mso-wrap-style:square;mso-width-percent:400;mso-height-percent:200;mso-wrap-distance-left:9pt;mso-wrap-distance-top:3.6pt;mso-wrap-distance-right:9pt;mso-wrap-distance-bottom:3.6pt;mso-position-horizontal:absolute;mso-position-horizontal-relative:text;mso-position-vertical:absolute;mso-position-vertical-relative:text;mso-width-percent:400;mso-height-percent:200;mso-width-relative:margin;mso-height-relative:margin;v-text-anchor:top" o:gfxdata="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">
+                <v:textbox style="mso-fit-shape-to-text:t">
+                  <w:txbxContent>
+                    <w:p>
+                      <w:r>
+                        <w:t xml:space="preserve">Dirigirse a la opción </w:t>
+                      </w:r>
+                      <w:r>
+                        <w:t>donaciones</w:t>
+                      </w:r>
+                      <w:r>
+                        <w:t xml:space="preserve">. Permitirá </w:t>
+                      </w:r>
+                      <w:r>
+                        <w:t>tramitar las donaciones</w:t>
+                      </w:r>
+                      <w:r>
+                        <w:t>.</w:t>
+                      </w:r>
+                    </w:p>
+                  </w:txbxContent>
+                </v:textbox>
+                <w10:wrap type="square"/>
+              </v:shape>
+            </w:pict>
+          </mc:Fallback>
+        </mc:AlternateContent>
+      </w:r>
+      <w:r>
+        <w:rPr>
+          <w:noProof/>
+        </w:rPr>
+        <mc:AlternateContent>
+          <mc:Choice Requires="wps">
+            <w:drawing>
+              <wp:anchor distT="0" distB="0" distL="114300" distR="114300" simplePos="0" relativeHeight="251745280" behindDoc="0" locked="0" layoutInCell="1" allowOverlap="1" wp14:anchorId="39703B09" wp14:editId="668D7AE3">
+                <wp:simplePos x="0" y="0"/>
+                <wp:positionH relativeFrom="margin">
+                  <wp:posOffset>2348865</wp:posOffset>
+                </wp:positionH>
+                <wp:positionV relativeFrom="paragraph">
+                  <wp:posOffset>982345</wp:posOffset>
+                </wp:positionV>
+                <wp:extent cx="577850" cy="600710"/>
+                <wp:effectExtent l="38100" t="0" r="31750" b="66040"/>
+                <wp:wrapNone/>
+                <wp:docPr id="196" name="Conector recto de flecha 51"/>
+                <wp:cNvGraphicFramePr/>
+                <a:graphic xmlns:a="http://schemas.openxmlformats.org/drawingml/2006/main">
+                  <a:graphicData uri="http://schemas.microsoft.com/office/word/2010/wordprocessingShape">
+                    <wps:wsp>
+                      <wps:cNvCnPr/>
+                      <wps:spPr>
+                        <a:xfrm flipH="1">
+                          <a:off x="0" y="0"/>
+                          <a:ext cx="577850" cy="600710"/>
+                        </a:xfrm>
+                        <a:prstGeom prst="straightConnector1">
+                          <a:avLst/>
+                        </a:prstGeom>
+                        <a:ln>
+                          <a:tailEnd type="triangle"/>
+                        </a:ln>
+                      </wps:spPr>
+                      <wps:style>
+                        <a:lnRef idx="1">
+                          <a:schemeClr val="accent1"/>
+                        </a:lnRef>
+                        <a:fillRef idx="0">
+                          <a:schemeClr val="accent1"/>
+                        </a:fillRef>
+                        <a:effectRef idx="0">
+                          <a:schemeClr val="accent1"/>
+                        </a:effectRef>
+                        <a:fontRef idx="minor">
+                          <a:schemeClr val="tx1"/>
+                        </a:fontRef>
+                      </wps:style>
+                      <wps:bodyPr/>
+                    </wps:wsp>
+                  </a:graphicData>
+                </a:graphic>
+                <wp14:sizeRelH relativeFrom="margin">
+                  <wp14:pctWidth>0</wp14:pctWidth>
+                </wp14:sizeRelH>
+                <wp14:sizeRelV relativeFrom="margin">
+                  <wp14:pctHeight>0</wp14:pctHeight>
+                </wp14:sizeRelV>
+              </wp:anchor>
+            </w:drawing>
+          </mc:Choice>
+          <mc:Fallback>
+            <w:pict>
+              <v:shape w14:anchorId="1C67516A" id="Conector recto de flecha 51" o:spid="_x0000_s1026" type="#_x0000_t32" style="position:absolute;margin-left:184.95pt;margin-top:77.35pt;width:45.5pt;height:47.3pt;flip:x;z-index:251745280;visibility:visible;mso-wrap-style:square;mso-width-percent:0;mso-height-percent:0;mso-wrap-distance-left:9pt;mso-wrap-distance-top:0;mso-wrap-distance-right:9pt;mso-wrap-distance-bottom:0;mso-position-horizontal:absolute;mso-position-horizontal-relative:margin;mso-position-vertical:absolute;mso-position-vertical-relative:text;mso-width-percent:0;mso-height-percent:0;mso-width-relative:margin;mso-height-relative:margin" o:gfxdata="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" strokecolor="#4472c4 [3204]" strokeweight=".5pt">
+                <v:stroke endarrow="block" joinstyle="miter"/>
+                <w10:wrap anchorx="margin"/>
+              </v:shape>
+            </w:pict>
+          </mc:Fallback>
+        </mc:AlternateContent>
+      </w:r>
+      <w:r>
+        <w:rPr>
+          <w:noProof/>
+        </w:rPr>
+        <mc:AlternateContent>
+          <mc:Choice Requires="wps">
+            <w:drawing>
+              <wp:anchor distT="0" distB="0" distL="114300" distR="114300" simplePos="0" relativeHeight="251744256" behindDoc="0" locked="0" layoutInCell="1" allowOverlap="1" wp14:anchorId="04D1F9D7" wp14:editId="07DB966D">
+                <wp:simplePos x="0" y="0"/>
+                <wp:positionH relativeFrom="column">
+                  <wp:posOffset>1669415</wp:posOffset>
+                </wp:positionH>
+                <wp:positionV relativeFrom="paragraph">
+                  <wp:posOffset>1591945</wp:posOffset>
+                </wp:positionV>
+                <wp:extent cx="654050" cy="273050"/>
+                <wp:effectExtent l="19050" t="19050" r="12700" b="12700"/>
+                <wp:wrapNone/>
+                <wp:docPr id="197" name="Rectángulo 52"/>
+                <wp:cNvGraphicFramePr/>
+                <a:graphic xmlns:a="http://schemas.openxmlformats.org/drawingml/2006/main">
+                  <a:graphicData uri="http://schemas.microsoft.com/office/word/2010/wordprocessingShape">
+                    <wps:wsp>
+                      <wps:cNvSpPr/>
+                      <wps:spPr>
+                        <a:xfrm>
+                          <a:off x="0" y="0"/>
+                          <a:ext cx="654050" cy="273050"/>
+                        </a:xfrm>
+                        <a:prstGeom prst="rect">
+                          <a:avLst/>
+                        </a:prstGeom>
+                        <a:noFill/>
+                        <a:ln w="28575">
+                          <a:solidFill>
+                            <a:schemeClr val="accent1"/>
+                          </a:solidFill>
+                        </a:ln>
+                      </wps:spPr>
+                      <wps:style>
+                        <a:lnRef idx="2">
+                          <a:schemeClr val="accent1">
+                            <a:shade val="50000"/>
+                          </a:schemeClr>
+                        </a:lnRef>
+                        <a:fillRef idx="1">
+                          <a:schemeClr val="accent1"/>
+                        </a:fillRef>
+                        <a:effectRef idx="0">
+                          <a:schemeClr val="accent1"/>
+                        </a:effectRef>
+                        <a:fontRef idx="minor">
+                          <a:schemeClr val="lt1"/>
+                        </a:fontRef>
+                      </wps:style>
+                      <wps:bodyPr rot="0" spcFirstLastPara="0" vertOverflow="overflow" horzOverflow="overflow" vert="horz" wrap="square" lIns="91440" tIns="45720" rIns="91440" bIns="45720" numCol="1" spcCol="0" rtlCol="0" fromWordArt="0" anchor="ctr" anchorCtr="0" forceAA="0" compatLnSpc="1">
+                        <a:prstTxWarp prst="textNoShape">
+                          <a:avLst/>
+                        </a:prstTxWarp>
+                        <a:noAutofit/>
+                      </wps:bodyPr>
+                    </wps:wsp>
+                  </a:graphicData>
+                </a:graphic>
+                <wp14:sizeRelH relativeFrom="margin">
+                  <wp14:pctWidth>0</wp14:pctWidth>
+                </wp14:sizeRelH>
+                <wp14:sizeRelV relativeFrom="margin">
+                  <wp14:pctHeight>0</wp14:pctHeight>
+                </wp14:sizeRelV>
+              </wp:anchor>
+            </w:drawing>
+          </mc:Choice>
+          <mc:Fallback>
+            <w:pict>
+              <v:rect w14:anchorId="7D34CB3E" id="Rectángulo 52" o:spid="_x0000_s1026" style="position:absolute;margin-left:131.45pt;margin-top:125.35pt;width:51.5pt;height:21.5pt;z-index:251744256;visibility:visible;mso-wrap-style:square;mso-width-percent:0;mso-height-percent:0;mso-wrap-distance-left:9pt;mso-wrap-distance-top:0;mso-wrap-distance-right:9pt;mso-wrap-distance-bottom:0;mso-position-horizontal:absolute;mso-position-horizontal-relative:text;mso-position-vertical:absolute;mso-position-vertical-relative:text;mso-width-percent:0;mso-height-percent:0;mso-width-relative:margin;mso-height-relative:margin;v-text-anchor:middle" o:gfxdata="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" filled="f" strokecolor="#4472c4 [3204]" strokeweight="2.25pt"/>
+            </w:pict>
+          </mc:Fallback>
+        </mc:AlternateContent>
+      </w:r>
+      <w:r>
+        <w:rPr>
+          <w:noProof/>
+        </w:rPr>
+        <w:drawing>
+          <wp:inline distT="0" distB="0" distL="0" distR="0" wp14:anchorId="3810FC6F" wp14:editId="7EB0FFFE">
+            <wp:extent cx="2343150" cy="1881361"/>
+            <wp:effectExtent l="0" t="0" r="0" b="5080"/>
+            <wp:docPr id="207" name="Picture 207"/>
+            <wp:cNvGraphicFramePr>
+              <a:graphicFrameLocks xmlns:a="http://schemas.openxmlformats.org/drawingml/2006/main" noChangeAspect="1"/>
+            </wp:cNvGraphicFramePr>
+            <a:graphic xmlns:a="http://schemas.openxmlformats.org/drawingml/2006/main">
+              <a:graphicData uri="http://schemas.openxmlformats.org/drawingml/2006/picture">
+                <pic:pic xmlns:pic="http://schemas.openxmlformats.org/drawingml/2006/picture">
+                  <pic:nvPicPr>
+                    <pic:cNvPr id="1" name=""/>
+                    <pic:cNvPicPr/>
+                  </pic:nvPicPr>
+                  <pic:blipFill rotWithShape="1">
+                    <a:blip r:embed="rId13"/>
+                    <a:srcRect l="18216" t="14685" r="50781" b="41058"/>
+                    <a:stretch/>
+                  </pic:blipFill>
+                  <pic:spPr bwMode="auto">
+                    <a:xfrm>
+                      <a:off x="0" y="0"/>
+                      <a:ext cx="2348973" cy="1886036"/>
+                    </a:xfrm>
+                    <a:prstGeom prst="rect">
+                      <a:avLst/>
+                    </a:prstGeom>
+                    <a:ln>
+                      <a:noFill/>
+                    </a:ln>
+                    <a:extLst>
+                      <a:ext uri="{53640926-AAD7-44D8-BBD7-CCE9431645EC}">
+                        <a14:shadowObscured xmlns:a14="http://schemas.microsoft.com/office/drawing/2010/main"/>
+                      </a:ext>
+                    </a:extLst>
+                  </pic:spPr>
+                </pic:pic>
+              </a:graphicData>
+            </a:graphic>
+          </wp:inline>
+        </w:drawing>
+      </w:r>
+    </w:p>
+    <w:p>
+      <w:pPr>
+        <w:jc w:val="both"/>
+      </w:pPr>
+      <w:r>
+        <w:rPr>
+          <w:noProof/>
+        </w:rPr>
+        <mc:AlternateContent>
+          <mc:Choice Requires="wps">
+            <w:drawing>
+              <wp:anchor distT="45720" distB="45720" distL="114300" distR="114300" simplePos="0" relativeHeight="251747328" behindDoc="0" locked="0" layoutInCell="1" allowOverlap="1" wp14:anchorId="6759B306" wp14:editId="7735E1D7">
+                <wp:simplePos x="0" y="0"/>
+                <wp:positionH relativeFrom="column">
+                  <wp:posOffset>2686050</wp:posOffset>
+                </wp:positionH>
+                <wp:positionV relativeFrom="paragraph">
+                  <wp:posOffset>363220</wp:posOffset>
+                </wp:positionV>
+                <wp:extent cx="2360930" cy="1404620"/>
+                <wp:effectExtent l="0" t="0" r="22860" b="11430"/>
+                <wp:wrapSquare wrapText="bothSides"/>
+                <wp:docPr id="198" name="Text Box 2"/>
+                <wp:cNvGraphicFramePr>
+                  <a:graphicFrameLocks xmlns:a="http://schemas.openxmlformats.org/drawingml/2006/main"/>
+                </wp:cNvGraphicFramePr>
+                <a:graphic xmlns:a="http://schemas.openxmlformats.org/drawingml/2006/main">
+                  <a:graphicData uri="http://schemas.microsoft.com/office/word/2010/wordprocessingShape">
+                    <wps:wsp>
+                      <wps:cNvSpPr txBox="1">
+                        <a:spLocks noChangeArrowheads="1"/>
+                      </wps:cNvSpPr>
+                      <wps:spPr bwMode="auto">
+                        <a:xfrm>
+                          <a:off x="0" y="0"/>
+                          <a:ext cx="2360930" cy="1404620"/>
+                        </a:xfrm>
+                        <a:prstGeom prst="rect">
+                          <a:avLst/>
+                        </a:prstGeom>
+                        <a:solidFill>
+                          <a:srgbClr val="FFFFFF"/>
+                        </a:solidFill>
+                        <a:ln w="9525">
+                          <a:solidFill>
+                            <a:srgbClr val="000000"/>
+                          </a:solidFill>
+                          <a:miter lim="800000"/>
+                          <a:headEnd/>
+                          <a:tailEnd/>
+                        </a:ln>
+                      </wps:spPr>
+                      <wps:txbx>
+                        <w:txbxContent>
+                          <w:p>
+                            <w:r>
+                              <w:t>Se presentan dos opciones: Ingresar o realizar una búsqueda.</w:t>
+                            </w:r>
+                          </w:p>
+                        </w:txbxContent>
+                      </wps:txbx>
+                      <wps:bodyPr rot="0" vert="horz" wrap="square" lIns="91440" tIns="45720" rIns="91440" bIns="45720" anchor="t" anchorCtr="0">
+                        <a:spAutoFit/>
+                      </wps:bodyPr>
+                    </wps:wsp>
+                  </a:graphicData>
+                </a:graphic>
+                <wp14:sizeRelH relativeFrom="margin">
+                  <wp14:pctWidth>40000</wp14:pctWidth>
+                </wp14:sizeRelH>
+                <wp14:sizeRelV relativeFrom="margin">
+                  <wp14:pctHeight>20000</wp14:pctHeight>
+                </wp14:sizeRelV>
+              </wp:anchor>
+            </w:drawing>
+          </mc:Choice>
+          <mc:Fallback>
+            <w:pict>
+              <v:shape w14:anchorId="6759B306" id="_x0000_s1033" type="#_x0000_t202" style="position:absolute;left:0;text-align:left;margin-left:211.5pt;margin-top:28.6pt;width:185.9pt;height:110.6pt;z-index:251747328;visibility:visible;mso-wrap-style:square;mso-width-percent:400;mso-height-percent:200;mso-wrap-distance-left:9pt;mso-wrap-distance-top:3.6pt;mso-wrap-distance-right:9pt;mso-wrap-distance-bottom:3.6pt;mso-position-horizontal:absolute;mso-position-horizontal-relative:text;mso-position-vertical:absolute;mso-position-vertical-relative:text;mso-width-percent:400;mso-height-percent:200;mso-width-relative:margin;mso-height-relative:margin;v-text-anchor:top" o:gfxdata="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">
+                <v:textbox style="mso-fit-shape-to-text:t">
+                  <w:txbxContent>
+                    <w:p>
+                      <w:r>
+                        <w:t>Se presentan dos opciones: Ingresar o realizar una búsqueda.</w:t>
+                      </w:r>
+                    </w:p>
+                  </w:txbxContent>
+                </v:textbox>
+                <w10:wrap type="square"/>
+              </v:shape>
+            </w:pict>
+          </mc:Fallback>
+        </mc:AlternateContent>
+      </w:r>
+      <w:r>
+        <w:rPr>
+          <w:noProof/>
+        </w:rPr>
+        <w:t xml:space="preserve"> </w:t>
+      </w:r>
+      <w:r>
+        <w:rPr>
+          <w:noProof/>
+        </w:rPr>
+        <w:drawing>
+          <wp:inline distT="0" distB="0" distL="0" distR="0" wp14:anchorId="05755899" wp14:editId="5272421C">
+            <wp:extent cx="2209800" cy="1221417"/>
+            <wp:effectExtent l="0" t="0" r="0" b="0"/>
+            <wp:docPr id="211" name="Picture 211"/>
+            <wp:cNvGraphicFramePr>
+              <a:graphicFrameLocks xmlns:a="http://schemas.openxmlformats.org/drawingml/2006/main" noChangeAspect="1"/>
+            </wp:cNvGraphicFramePr>
+            <a:graphic xmlns:a="http://schemas.openxmlformats.org/drawingml/2006/main">
+              <a:graphicData uri="http://schemas.openxmlformats.org/drawingml/2006/picture">
+                <pic:pic xmlns:pic="http://schemas.openxmlformats.org/drawingml/2006/picture">
+                  <pic:nvPicPr>
+                    <pic:cNvPr id="1" name=""/>
+                    <pic:cNvPicPr/>
+                  </pic:nvPicPr>
+                  <pic:blipFill rotWithShape="1">
+                    <a:blip r:embed="rId17"/>
+                    <a:srcRect l="15388" t="28164" r="53496" b="41259"/>
+                    <a:stretch/>
+                  </pic:blipFill>
+                  <pic:spPr bwMode="auto">
+                    <a:xfrm>
+                      <a:off x="0" y="0"/>
+                      <a:ext cx="2225349" cy="1230011"/>
+                    </a:xfrm>
+                    <a:prstGeom prst="rect">
+                      <a:avLst/>
+                    </a:prstGeom>
+                    <a:ln>
+                      <a:noFill/>
+                    </a:ln>
+                    <a:extLst>
+                      <a:ext uri="{53640926-AAD7-44D8-BBD7-CCE9431645EC}">
+                        <a14:shadowObscured xmlns:a14="http://schemas.microsoft.com/office/drawing/2010/main"/>
+                      </a:ext>
+                    </a:extLst>
+                  </pic:spPr>
+                </pic:pic>
+              </a:graphicData>
+            </a:graphic>
+          </wp:inline>
+        </w:drawing>
+      </w:r>
+      <w:r>
+        <w:t xml:space="preserve"> </w:t>
+      </w:r>
+    </w:p>
+    <w:p>
+      <w:pPr>
+        <w:jc w:val="both"/>
+      </w:pPr>
+    </w:p>
+    <w:p>
+      <w:pPr>
+        <w:jc w:val="both"/>
+      </w:pPr>
+      <w:r>
+        <w:rPr>
+          <w:noProof/>
+        </w:rPr>
+        <mc:AlternateContent>
+          <mc:Choice Requires="wps">
+            <w:drawing>
+              <wp:anchor distT="45720" distB="45720" distL="114300" distR="114300" simplePos="0" relativeHeight="251749376" behindDoc="0" locked="0" layoutInCell="1" allowOverlap="1" wp14:anchorId="38E6C4A5" wp14:editId="22E22D53">
+                <wp:simplePos x="0" y="0"/>
+                <wp:positionH relativeFrom="margin">
+                  <wp:posOffset>3428365</wp:posOffset>
+                </wp:positionH>
+                <wp:positionV relativeFrom="paragraph">
+                  <wp:posOffset>855980</wp:posOffset>
+                </wp:positionV>
+                <wp:extent cx="2895600" cy="654050"/>
+                <wp:effectExtent l="0" t="0" r="19050" b="12700"/>
+                <wp:wrapSquare wrapText="bothSides"/>
+                <wp:docPr id="206" name="Text Box 2"/>
+                <wp:cNvGraphicFramePr>
+                  <a:graphicFrameLocks xmlns:a="http://schemas.openxmlformats.org/drawingml/2006/main"/>
+                </wp:cNvGraphicFramePr>
+                <a:graphic xmlns:a="http://schemas.openxmlformats.org/drawingml/2006/main">
+                  <a:graphicData uri="http://schemas.microsoft.com/office/word/2010/wordprocessingShape">
+                    <wps:wsp>
+                      <wps:cNvSpPr txBox="1">
+                        <a:spLocks noChangeArrowheads="1"/>
+                      </wps:cNvSpPr>
+                      <wps:spPr bwMode="auto">
+                        <a:xfrm>
+                          <a:off x="0" y="0"/>
+                          <a:ext cx="2895600" cy="654050"/>
+                        </a:xfrm>
+                        <a:prstGeom prst="rect">
+                          <a:avLst/>
+                        </a:prstGeom>
+                        <a:solidFill>
+                          <a:srgbClr val="FFFFFF"/>
+                        </a:solidFill>
+                        <a:ln w="9525">
+                          <a:solidFill>
+                            <a:srgbClr val="000000"/>
+                          </a:solidFill>
+                          <a:miter lim="800000"/>
+                          <a:headEnd/>
+                          <a:tailEnd/>
+                        </a:ln>
+                      </wps:spPr>
+                      <wps:txbx>
+                        <w:txbxContent>
+                          <w:p>
+                            <w:r>
+                              <w:t>También se le permitirá realizar búsquedas, y a partir de allí se podrá modificar la información o eliminarlo completamente.</w:t>
+                            </w:r>
+                          </w:p>
+                        </w:txbxContent>
+                      </wps:txbx>
+                      <wps:bodyPr rot="0" vert="horz" wrap="square" lIns="91440" tIns="45720" rIns="91440" bIns="45720" anchor="t" anchorCtr="0">
+                        <a:noAutofit/>
+                      </wps:bodyPr>
+                    </wps:wsp>
+                  </a:graphicData>
+                </a:graphic>
+                <wp14:sizeRelH relativeFrom="margin">
+                  <wp14:pctWidth>0</wp14:pctWidth>
+                </wp14:sizeRelH>
+                <wp14:sizeRelV relativeFrom="margin">
+                  <wp14:pctHeight>0</wp14:pctHeight>
+                </wp14:sizeRelV>
+              </wp:anchor>
+            </w:drawing>
+          </mc:Choice>
+          <mc:Fallback>
+            <w:pict>
+              <v:shape w14:anchorId="38E6C4A5" id="_x0000_s1034" type="#_x0000_t202" style="position:absolute;left:0;text-align:left;margin-left:269.95pt;margin-top:67.4pt;width:228pt;height:51.5pt;z-index:251749376;visibility:visible;mso-wrap-style:square;mso-width-percent:0;mso-height-percent:0;mso-wrap-distance-left:9pt;mso-wrap-distance-top:3.6pt;mso-wrap-distance-right:9pt;mso-wrap-distance-bottom:3.6pt;mso-position-horizontal:absolute;mso-position-horizontal-relative:margin;mso-position-vertical:absolute;mso-position-vertical-relative:text;mso-width-percent:0;mso-height-percent:0;mso-width-relative:margin;mso-height-relative:margin;v-text-anchor:top" o:gfxdata="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">
+                <v:textbox>
+                  <w:txbxContent>
+                    <w:p>
+                      <w:r>
+                        <w:t>También se le permitirá realizar búsquedas, y a partir de allí se podrá modificar la información o eliminarlo completamente.</w:t>
+                      </w:r>
+                    </w:p>
+                  </w:txbxContent>
+                </v:textbox>
+                <w10:wrap type="square" anchorx="margin"/>
+              </v:shape>
+            </w:pict>
+          </mc:Fallback>
+        </mc:AlternateContent>
+      </w:r>
+      <w:r>
+        <w:rPr>
+          <w:noProof/>
+        </w:rPr>
+        <mc:AlternateContent>
+          <mc:Choice Requires="wps">
+            <w:drawing>
+              <wp:anchor distT="45720" distB="45720" distL="114300" distR="114300" simplePos="0" relativeHeight="251748352" behindDoc="0" locked="0" layoutInCell="1" allowOverlap="1" wp14:anchorId="0F8D2F4B" wp14:editId="70799593">
+                <wp:simplePos x="0" y="0"/>
+                <wp:positionH relativeFrom="column">
+                  <wp:posOffset>3415665</wp:posOffset>
+                </wp:positionH>
+                <wp:positionV relativeFrom="paragraph">
+                  <wp:posOffset>189230</wp:posOffset>
+                </wp:positionV>
+                <wp:extent cx="2895600" cy="1404620"/>
+                <wp:effectExtent l="0" t="0" r="19050" b="20320"/>
+                <wp:wrapSquare wrapText="bothSides"/>
+                <wp:docPr id="199" name="Text Box 2"/>
+                <wp:cNvGraphicFramePr>
+                  <a:graphicFrameLocks xmlns:a="http://schemas.openxmlformats.org/drawingml/2006/main"/>
+                </wp:cNvGraphicFramePr>
+                <a:graphic xmlns:a="http://schemas.openxmlformats.org/drawingml/2006/main">
+                  <a:graphicData uri="http://schemas.microsoft.com/office/word/2010/wordprocessingShape">
+                    <wps:wsp>
+                      <wps:cNvSpPr txBox="1">
+                        <a:spLocks noChangeArrowheads="1"/>
+                      </wps:cNvSpPr>
+                      <wps:spPr bwMode="auto">
+                        <a:xfrm>
+                          <a:off x="0" y="0"/>
+                          <a:ext cx="2895600" cy="1404620"/>
+                        </a:xfrm>
+                        <a:prstGeom prst="rect">
+                          <a:avLst/>
+                        </a:prstGeom>
+                        <a:solidFill>
+                          <a:srgbClr val="FFFFFF"/>
+                        </a:solidFill>
+                        <a:ln w="9525">
+                          <a:solidFill>
+                            <a:srgbClr val="000000"/>
+                          </a:solidFill>
+                          <a:miter lim="800000"/>
+                          <a:headEnd/>
+                          <a:tailEnd/>
+                        </a:ln>
+                      </wps:spPr>
+                      <wps:txbx>
+                        <w:txbxContent>
+                          <w:p>
+                            <w:r>
+                              <w:t xml:space="preserve">Se debe completar el formulario para ingresar </w:t>
+                            </w:r>
+                            <w:r>
+                              <w:t>la</w:t>
+                            </w:r>
+                            <w:r>
+                              <w:t xml:space="preserve"> nuev</w:t>
+                            </w:r>
+                            <w:r>
+                              <w:t>a</w:t>
+                            </w:r>
+                            <w:r>
+                              <w:t xml:space="preserve"> </w:t>
+                            </w:r>
+                            <w:r>
+                              <w:t>donación</w:t>
+                            </w:r>
+                            <w:r>
+                              <w:t>.</w:t>
+                            </w:r>
+                          </w:p>
+                        </w:txbxContent>
+                      </wps:txbx>
+                      <wps:bodyPr rot="0" vert="horz" wrap="square" lIns="91440" tIns="45720" rIns="91440" bIns="45720" anchor="t" anchorCtr="0">
+                        <a:spAutoFit/>
+                      </wps:bodyPr>
+                    </wps:wsp>
+                  </a:graphicData>
+                </a:graphic>
+                <wp14:sizeRelH relativeFrom="margin">
+                  <wp14:pctWidth>0</wp14:pctWidth>
+                </wp14:sizeRelH>
+                <wp14:sizeRelV relativeFrom="margin">
+                  <wp14:pctHeight>20000</wp14:pctHeight>
+                </wp14:sizeRelV>
+              </wp:anchor>
+            </w:drawing>
+          </mc:Choice>
+          <mc:Fallback>
+            <w:pict>
+              <v:shape w14:anchorId="0F8D2F4B" id="_x0000_s1035" type="#_x0000_t202" style="position:absolute;left:0;text-align:left;margin-left:268.95pt;margin-top:14.9pt;width:228pt;height:110.6pt;z-index:251748352;visibility:visible;mso-wrap-style:square;mso-width-percent:0;mso-height-percent:200;mso-wrap-distance-left:9pt;mso-wrap-distance-top:3.6pt;mso-wrap-distance-right:9pt;mso-wrap-distance-bottom:3.6pt;mso-position-horizontal:absolute;mso-position-horizontal-relative:text;mso-position-vertical:absolute;mso-position-vertical-relative:text;mso-width-percent:0;mso-height-percent:200;mso-width-relative:margin;mso-height-relative:margin;v-text-anchor:top" o:gfxdata="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">
+                <v:textbox style="mso-fit-shape-to-text:t">
+                  <w:txbxContent>
+                    <w:p>
+                      <w:r>
+                        <w:t xml:space="preserve">Se debe completar el formulario para ingresar </w:t>
+                      </w:r>
+                      <w:r>
+                        <w:t>la</w:t>
+                      </w:r>
+                      <w:r>
+                        <w:t xml:space="preserve"> nuev</w:t>
+                      </w:r>
+                      <w:r>
+                        <w:t>a</w:t>
+                      </w:r>
+                      <w:r>
+                        <w:t xml:space="preserve"> </w:t>
+                      </w:r>
+                      <w:r>
+                        <w:t>donación</w:t>
+                      </w:r>
+                      <w:r>
+                        <w:t>.</w:t>
+                      </w:r>
+                    </w:p>
+                  </w:txbxContent>
+                </v:textbox>
+                <w10:wrap type="square"/>
+              </v:shape>
+            </w:pict>
+          </mc:Fallback>
+        </mc:AlternateContent>
+      </w:r>
+      <w:r>
+        <w:rPr>
+          <w:noProof/>
+        </w:rPr>
+        <w:t xml:space="preserve"> </w:t>
+      </w:r>
+      <w:r>
+        <w:rPr>
+          <w:noProof/>
+        </w:rPr>
+        <w:drawing>
+          <wp:inline distT="0" distB="0" distL="0" distR="0" wp14:anchorId="44F73819" wp14:editId="1F188409">
+            <wp:extent cx="3068217" cy="1587500"/>
+            <wp:effectExtent l="0" t="0" r="0" b="0"/>
+            <wp:docPr id="212" name="Picture 212"/>
+            <wp:cNvGraphicFramePr>
+              <a:graphicFrameLocks xmlns:a="http://schemas.openxmlformats.org/drawingml/2006/main" noChangeAspect="1"/>
+            </wp:cNvGraphicFramePr>
+            <a:graphic xmlns:a="http://schemas.openxmlformats.org/drawingml/2006/main">
+              <a:graphicData uri="http://schemas.openxmlformats.org/drawingml/2006/picture">
+                <pic:pic xmlns:pic="http://schemas.openxmlformats.org/drawingml/2006/picture">
+                  <pic:nvPicPr>
+                    <pic:cNvPr id="1" name=""/>
+                    <pic:cNvPicPr/>
+                  </pic:nvPicPr>
+                  <pic:blipFill rotWithShape="1">
+                    <a:blip r:embed="rId18"/>
+                    <a:srcRect l="17650" t="21726" r="33583" b="33414"/>
+                    <a:stretch/>
+                  </pic:blipFill>
+                  <pic:spPr bwMode="auto">
+                    <a:xfrm>
+                      <a:off x="0" y="0"/>
+                      <a:ext cx="3072136" cy="1589528"/>
+                    </a:xfrm>
+                    <a:prstGeom prst="rect">
+                      <a:avLst/>
+                    </a:prstGeom>
+                    <a:ln>
+                      <a:noFill/>
+                    </a:ln>
+                    <a:extLst>
+                      <a:ext uri="{53640926-AAD7-44D8-BBD7-CCE9431645EC}">
+                        <a14:shadowObscured xmlns:a14="http://schemas.microsoft.com/office/drawing/2010/main"/>
+                      </a:ext>
+                    </a:extLst>
+                  </pic:spPr>
+                </pic:pic>
+              </a:graphicData>
+            </a:graphic>
+          </wp:inline>
+        </w:drawing>
+      </w:r>
+    </w:p>
+    <w:p>
+      <w:pPr>
+        <w:jc w:val="both"/>
+      </w:pPr>
+      <w:bookmarkStart w:id="1" w:name="_GoBack"/>
+      <w:bookmarkEnd w:id="1"/>
+    </w:p>
+    <w:p>
+      <w:pPr>
+        <w:jc w:val="both"/>
+      </w:pPr>
+    </w:p>
     <w:sectPr>
       <w:pgSz w:w="12240" w:h="15840"/>
       <w:pgMar w:top="1417" w:right="1701" w:bottom="1417" w:left="1701" w:header="708" w:footer="708" w:gutter="0"/>
@@ -4690,7 +7030,7 @@
       </w:pPr>
     </w:pPrDefault>
   </w:docDefaults>
-  <w:latentStyles w:defLockedState="0" w:defUIPriority="99" w:defSemiHidden="0" w:defUnhideWhenUsed="0" w:defQFormat="0" w:count="377">
+  <w:latentStyles w:defLockedState="0" w:defUIPriority="99" w:defSemiHidden="0" w:defUnhideWhenUsed="0" w:defQFormat="0" w:count="376">
     <w:lsdException w:name="Normal" w:uiPriority="0" w:qFormat="1"/>
     <w:lsdException w:name="heading 1" w:uiPriority="9" w:qFormat="1"/>
     <w:lsdException w:name="heading 2" w:semiHidden="1" w:uiPriority="9" w:unhideWhenUsed="1" w:qFormat="1"/>
@@ -4796,6 +7136,7 @@
     <w:lsdException w:name="HTML Sample" w:semiHidden="1" w:unhideWhenUsed="1"/>
     <w:lsdException w:name="HTML Typewriter" w:semiHidden="1" w:unhideWhenUsed="1"/>
     <w:lsdException w:name="HTML Variable" w:semiHidden="1" w:unhideWhenUsed="1"/>
+    <w:lsdException w:name="Normal Table" w:semiHidden="1" w:unhideWhenUsed="1"/>
     <w:lsdException w:name="annotation subject" w:semiHidden="1" w:unhideWhenUsed="1"/>
     <w:lsdException w:name="No List" w:semiHidden="1" w:unhideWhenUsed="1"/>
     <w:lsdException w:name="Outline List 1" w:semiHidden="1" w:unhideWhenUsed="1"/>
@@ -4841,9 +7182,11 @@
     <w:lsdException w:name="Table Subtle 1" w:semiHidden="1" w:unhideWhenUsed="1"/>
     <w:lsdException w:name="Table Subtle 2" w:semiHidden="1" w:unhideWhenUsed="1"/>
     <w:lsdException w:name="Table Web 1" w:semiHidden="1" w:unhideWhenUsed="1"/>
+    <w:lsdException w:name="Table Web 2" w:semiHidden="1" w:unhideWhenUsed="1"/>
     <w:lsdException w:name="Table Web 3" w:semiHidden="1" w:unhideWhenUsed="1"/>
     <w:lsdException w:name="Balloon Text" w:semiHidden="1" w:unhideWhenUsed="1"/>
     <w:lsdException w:name="Table Grid" w:uiPriority="39"/>
+    <w:lsdException w:name="Table Theme" w:semiHidden="1" w:unhideWhenUsed="1"/>
     <w:lsdException w:name="Placeholder Text" w:semiHidden="1"/>
     <w:lsdException w:name="No Spacing" w:uiPriority="1" w:qFormat="1"/>
     <w:lsdException w:name="Light Shading" w:uiPriority="60"/>
@@ -5064,17 +7407,16 @@
     <w:lsdException w:name="Hashtag" w:semiHidden="1" w:unhideWhenUsed="1"/>
     <w:lsdException w:name="Unresolved Mention" w:semiHidden="1" w:unhideWhenUsed="1"/>
     <w:lsdException w:name="Smart Link" w:semiHidden="1" w:unhideWhenUsed="1"/>
-    <w:lsdException w:name="Smart Link Error" w:semiHidden="1" w:unhideWhenUsed="1"/>
   </w:latentStyles>
   <w:style w:type="paragraph" w:default="1" w:styleId="Normal">
     <w:name w:val="Normal"/>
     <w:qFormat/>
   </w:style>
-  <w:style w:type="paragraph" w:styleId="Ttulo1">
+  <w:style w:type="paragraph" w:styleId="Heading1">
     <w:name w:val="heading 1"/>
     <w:basedOn w:val="Normal"/>
     <w:next w:val="Normal"/>
-    <w:link w:val="Ttulo1Car"/>
+    <w:link w:val="Heading1Char"/>
     <w:uiPriority w:val="9"/>
     <w:qFormat/>
     <w:rsid w:val="007F0726"/>
@@ -5091,13 +7433,13 @@
       <w:szCs w:val="32"/>
     </w:rPr>
   </w:style>
-  <w:style w:type="character" w:default="1" w:styleId="Fuentedeprrafopredeter">
+  <w:style w:type="character" w:default="1" w:styleId="DefaultParagraphFont">
     <w:name w:val="Default Paragraph Font"/>
     <w:uiPriority w:val="1"/>
     <w:semiHidden/>
     <w:unhideWhenUsed/>
   </w:style>
-  <w:style w:type="table" w:default="1" w:styleId="Tablanormal">
+  <w:style w:type="table" w:default="1" w:styleId="TableNormal">
     <w:name w:val="Normal Table"/>
     <w:uiPriority w:val="99"/>
     <w:semiHidden/>
@@ -5112,16 +7454,16 @@
       </w:tblCellMar>
     </w:tblPr>
   </w:style>
-  <w:style w:type="numbering" w:default="1" w:styleId="Sinlista">
+  <w:style w:type="numbering" w:default="1" w:styleId="NoList">
     <w:name w:val="No List"/>
     <w:uiPriority w:val="99"/>
     <w:semiHidden/>
     <w:unhideWhenUsed/>
   </w:style>
-  <w:style w:type="character" w:customStyle="1" w:styleId="Ttulo1Car">
-    <w:name w:val="Título 1 Car"/>
-    <w:basedOn w:val="Fuentedeprrafopredeter"/>
-    <w:link w:val="Ttulo1"/>
+  <w:style w:type="character" w:customStyle="1" w:styleId="Heading1Char">
+    <w:name w:val="Heading 1 Char"/>
+    <w:basedOn w:val="DefaultParagraphFont"/>
+    <w:link w:val="Heading1"/>
     <w:uiPriority w:val="9"/>
     <w:rsid w:val="007F0726"/>
     <w:rPr>
@@ -5131,9 +7473,9 @@
       <w:szCs w:val="32"/>
     </w:rPr>
   </w:style>
-  <w:style w:type="table" w:styleId="Tablaconcuadrcula">
+  <w:style w:type="table" w:styleId="TableGrid">
     <w:name w:val="Table Grid"/>
-    <w:basedOn w:val="Tablanormal"/>
+    <w:basedOn w:val="TableNormal"/>
     <w:uiPriority w:val="39"/>
     <w:rsid w:val="00432CE4"/>
     <w:pPr>

</xml_diff>

<commit_message>
Modificado manual de usuario con nuevas opciones y modificado reporte de materiales para desplegar activo o inactivo
</commit_message>
<xml_diff>
--- a/MANUAL DEL USUARIO - PROYECTO MEIA.docx
+++ b/MANUAL DEL USUARIO - PROYECTO MEIA.docx
@@ -572,8 +572,6 @@
       <w:r>
         <w:t>Green File</w:t>
       </w:r>
-      <w:bookmarkStart w:id="1" w:name="_GoBack"/>
-      <w:bookmarkEnd w:id="1"/>
     </w:p>
     <w:p>
       <w:pPr>
@@ -1936,8 +1934,159 @@
         <w:rPr>
           <w:noProof/>
         </w:rPr>
+        <mc:AlternateContent>
+          <mc:Choice Requires="wps">
+            <w:drawing>
+              <wp:anchor distT="0" distB="0" distL="114300" distR="114300" simplePos="0" relativeHeight="251686912" behindDoc="0" locked="0" layoutInCell="1" allowOverlap="1" wp14:anchorId="4051FB5F" wp14:editId="1E9A4CB5">
+                <wp:simplePos x="0" y="0"/>
+                <wp:positionH relativeFrom="margin">
+                  <wp:align>left</wp:align>
+                </wp:positionH>
+                <wp:positionV relativeFrom="paragraph">
+                  <wp:posOffset>2242820</wp:posOffset>
+                </wp:positionV>
+                <wp:extent cx="1139190" cy="274320"/>
+                <wp:effectExtent l="19050" t="19050" r="22860" b="11430"/>
+                <wp:wrapNone/>
+                <wp:docPr id="28" name="Rectángulo 28"/>
+                <wp:cNvGraphicFramePr/>
+                <a:graphic xmlns:a="http://schemas.openxmlformats.org/drawingml/2006/main">
+                  <a:graphicData uri="http://schemas.microsoft.com/office/word/2010/wordprocessingShape">
+                    <wps:wsp>
+                      <wps:cNvSpPr/>
+                      <wps:spPr>
+                        <a:xfrm>
+                          <a:off x="0" y="0"/>
+                          <a:ext cx="1139190" cy="274320"/>
+                        </a:xfrm>
+                        <a:prstGeom prst="rect">
+                          <a:avLst/>
+                        </a:prstGeom>
+                        <a:noFill/>
+                        <a:ln w="28575">
+                          <a:solidFill>
+                            <a:schemeClr val="accent2">
+                              <a:lumMod val="75000"/>
+                            </a:schemeClr>
+                          </a:solidFill>
+                        </a:ln>
+                      </wps:spPr>
+                      <wps:style>
+                        <a:lnRef idx="2">
+                          <a:schemeClr val="accent1">
+                            <a:shade val="50000"/>
+                          </a:schemeClr>
+                        </a:lnRef>
+                        <a:fillRef idx="1">
+                          <a:schemeClr val="accent1"/>
+                        </a:fillRef>
+                        <a:effectRef idx="0">
+                          <a:schemeClr val="accent1"/>
+                        </a:effectRef>
+                        <a:fontRef idx="minor">
+                          <a:schemeClr val="lt1"/>
+                        </a:fontRef>
+                      </wps:style>
+                      <wps:bodyPr rot="0" spcFirstLastPara="0" vertOverflow="overflow" horzOverflow="overflow" vert="horz" wrap="square" lIns="91440" tIns="45720" rIns="91440" bIns="45720" numCol="1" spcCol="0" rtlCol="0" fromWordArt="0" anchor="ctr" anchorCtr="0" forceAA="0" compatLnSpc="1">
+                        <a:prstTxWarp prst="textNoShape">
+                          <a:avLst/>
+                        </a:prstTxWarp>
+                        <a:noAutofit/>
+                      </wps:bodyPr>
+                    </wps:wsp>
+                  </a:graphicData>
+                </a:graphic>
+                <wp14:sizeRelH relativeFrom="margin">
+                  <wp14:pctWidth>0</wp14:pctWidth>
+                </wp14:sizeRelH>
+              </wp:anchor>
+            </w:drawing>
+          </mc:Choice>
+          <mc:Fallback>
+            <w:pict>
+              <v:rect w14:anchorId="41CBCBB7" id="Rectángulo 28" o:spid="_x0000_s1026" style="position:absolute;margin-left:0;margin-top:176.6pt;width:89.7pt;height:21.6pt;z-index:251686912;visibility:visible;mso-wrap-style:square;mso-width-percent:0;mso-wrap-distance-left:9pt;mso-wrap-distance-top:0;mso-wrap-distance-right:9pt;mso-wrap-distance-bottom:0;mso-position-horizontal:left;mso-position-horizontal-relative:margin;mso-position-vertical:absolute;mso-position-vertical-relative:text;mso-width-percent:0;mso-width-relative:margin;v-text-anchor:middle" o:gfxdata="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" filled="f" strokecolor="#c45911 [2405]" strokeweight="2.25pt">
+                <w10:wrap anchorx="margin"/>
+              </v:rect>
+            </w:pict>
+          </mc:Fallback>
+        </mc:AlternateContent>
+      </w:r>
+      <w:r>
+        <w:rPr>
+          <w:noProof/>
+        </w:rPr>
+        <mc:AlternateContent>
+          <mc:Choice Requires="wps">
+            <w:drawing>
+              <wp:anchor distT="0" distB="0" distL="114300" distR="114300" simplePos="0" relativeHeight="251685888" behindDoc="0" locked="0" layoutInCell="1" allowOverlap="1" wp14:anchorId="7A4EBE58" wp14:editId="3B1BF430">
+                <wp:simplePos x="0" y="0"/>
+                <wp:positionH relativeFrom="column">
+                  <wp:posOffset>60960</wp:posOffset>
+                </wp:positionH>
+                <wp:positionV relativeFrom="paragraph">
+                  <wp:posOffset>1880235</wp:posOffset>
+                </wp:positionV>
+                <wp:extent cx="1074420" cy="274320"/>
+                <wp:effectExtent l="19050" t="19050" r="11430" b="11430"/>
+                <wp:wrapNone/>
+                <wp:docPr id="27" name="Rectángulo 27"/>
+                <wp:cNvGraphicFramePr/>
+                <a:graphic xmlns:a="http://schemas.openxmlformats.org/drawingml/2006/main">
+                  <a:graphicData uri="http://schemas.microsoft.com/office/word/2010/wordprocessingShape">
+                    <wps:wsp>
+                      <wps:cNvSpPr/>
+                      <wps:spPr>
+                        <a:xfrm>
+                          <a:off x="0" y="0"/>
+                          <a:ext cx="1074420" cy="274320"/>
+                        </a:xfrm>
+                        <a:prstGeom prst="rect">
+                          <a:avLst/>
+                        </a:prstGeom>
+                        <a:noFill/>
+                        <a:ln w="28575"/>
+                      </wps:spPr>
+                      <wps:style>
+                        <a:lnRef idx="2">
+                          <a:schemeClr val="accent1">
+                            <a:shade val="50000"/>
+                          </a:schemeClr>
+                        </a:lnRef>
+                        <a:fillRef idx="1">
+                          <a:schemeClr val="accent1"/>
+                        </a:fillRef>
+                        <a:effectRef idx="0">
+                          <a:schemeClr val="accent1"/>
+                        </a:effectRef>
+                        <a:fontRef idx="minor">
+                          <a:schemeClr val="lt1"/>
+                        </a:fontRef>
+                      </wps:style>
+                      <wps:bodyPr rot="0" spcFirstLastPara="0" vertOverflow="overflow" horzOverflow="overflow" vert="horz" wrap="square" lIns="91440" tIns="45720" rIns="91440" bIns="45720" numCol="1" spcCol="0" rtlCol="0" fromWordArt="0" anchor="ctr" anchorCtr="0" forceAA="0" compatLnSpc="1">
+                        <a:prstTxWarp prst="textNoShape">
+                          <a:avLst/>
+                        </a:prstTxWarp>
+                        <a:noAutofit/>
+                      </wps:bodyPr>
+                    </wps:wsp>
+                  </a:graphicData>
+                </a:graphic>
+              </wp:anchor>
+            </w:drawing>
+          </mc:Choice>
+          <mc:Fallback>
+            <w:pict>
+              <v:rect w14:anchorId="1D48413D" id="Rectángulo 27" o:spid="_x0000_s1026" style="position:absolute;margin-left:4.8pt;margin-top:148.05pt;width:84.6pt;height:21.6pt;z-index:251685888;visibility:visible;mso-wrap-style:square;mso-wrap-distance-left:9pt;mso-wrap-distance-top:0;mso-wrap-distance-right:9pt;mso-wrap-distance-bottom:0;mso-position-horizontal:absolute;mso-position-horizontal-relative:text;mso-position-vertical:absolute;mso-position-vertical-relative:text;v-text-anchor:middle" o:gfxdata="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" filled="f" strokecolor="#1f3763 [1604]" strokeweight="2.25pt"/>
+            </w:pict>
+          </mc:Fallback>
+        </mc:AlternateContent>
+      </w:r>
+      <w:r>
+        <w:rPr>
+          <w:noProof/>
+        </w:rPr>
         <w:drawing>
-          <wp:anchor distT="0" distB="0" distL="114300" distR="114300" simplePos="0" relativeHeight="251678720" behindDoc="0" locked="0" layoutInCell="1" allowOverlap="1" wp14:anchorId="6D1F3881" wp14:editId="569F3120">
+          <wp:anchor distT="0" distB="0" distL="114300" distR="114300" simplePos="0" relativeHeight="251657215" behindDoc="0" locked="0" layoutInCell="1" allowOverlap="1" wp14:anchorId="2F4EA9B2" wp14:editId="6816CCB2">
             <wp:simplePos x="0" y="0"/>
             <wp:positionH relativeFrom="column">
               <wp:posOffset>1905</wp:posOffset>
@@ -1945,10 +2094,10 @@
             <wp:positionV relativeFrom="paragraph">
               <wp:posOffset>-1905</wp:posOffset>
             </wp:positionV>
-            <wp:extent cx="3162300" cy="2667000"/>
-            <wp:effectExtent l="0" t="0" r="0" b="0"/>
+            <wp:extent cx="3497580" cy="2593340"/>
+            <wp:effectExtent l="0" t="0" r="7620" b="0"/>
             <wp:wrapSquare wrapText="bothSides"/>
-            <wp:docPr id="3" name="Imagen 3"/>
+            <wp:docPr id="200" name="Picture 200"/>
             <wp:cNvGraphicFramePr>
               <a:graphicFrameLocks xmlns:a="http://schemas.openxmlformats.org/drawingml/2006/main" noChangeAspect="1"/>
             </wp:cNvGraphicFramePr>
@@ -1956,7 +2105,7 @@
               <a:graphicData uri="http://schemas.openxmlformats.org/drawingml/2006/picture">
                 <pic:pic xmlns:pic="http://schemas.openxmlformats.org/drawingml/2006/picture">
                   <pic:nvPicPr>
-                    <pic:cNvPr id="3" name="WhatsApp Image 2019-10-09 at 9.27.28 PM.jpeg"/>
+                    <pic:cNvPr id="1" name=""/>
                     <pic:cNvPicPr/>
                   </pic:nvPicPr>
                   <pic:blipFill>
@@ -1974,7 +2123,7 @@
                   <pic:spPr>
                     <a:xfrm>
                       <a:off x="0" y="0"/>
-                      <a:ext cx="3162300" cy="2667000"/>
+                      <a:ext cx="3497580" cy="2593340"/>
                     </a:xfrm>
                     <a:prstGeom prst="rect">
                       <a:avLst/>
@@ -1983,12 +2132,6 @@
                 </pic:pic>
               </a:graphicData>
             </a:graphic>
-            <wp14:sizeRelH relativeFrom="page">
-              <wp14:pctWidth>0</wp14:pctWidth>
-            </wp14:sizeRelH>
-            <wp14:sizeRelV relativeFrom="page">
-              <wp14:pctHeight>0</wp14:pctHeight>
-            </wp14:sizeRelV>
           </wp:anchor>
         </w:drawing>
       </w:r>
@@ -2004,16 +2147,111 @@
         <mc:AlternateContent>
           <mc:Choice Requires="wps">
             <w:drawing>
-              <wp:anchor distT="0" distB="0" distL="114300" distR="114300" simplePos="0" relativeHeight="251684864" behindDoc="0" locked="0" layoutInCell="1" allowOverlap="1" wp14:anchorId="1698E840" wp14:editId="0D6671BC">
+              <wp:anchor distT="0" distB="0" distL="114300" distR="114300" simplePos="0" relativeHeight="251683840" behindDoc="0" locked="0" layoutInCell="1" allowOverlap="1" wp14:anchorId="0BDB0C7C" wp14:editId="462DE186">
+                <wp:simplePos x="0" y="0"/>
+                <wp:positionH relativeFrom="column">
+                  <wp:posOffset>1221105</wp:posOffset>
+                </wp:positionH>
+                <wp:positionV relativeFrom="paragraph">
+                  <wp:posOffset>93345</wp:posOffset>
+                </wp:positionV>
+                <wp:extent cx="2339340" cy="1508760"/>
+                <wp:effectExtent l="38100" t="19050" r="22860" b="53340"/>
+                <wp:wrapNone/>
+                <wp:docPr id="25" name="Conector recto de flecha 25"/>
+                <wp:cNvGraphicFramePr/>
+                <a:graphic xmlns:a="http://schemas.openxmlformats.org/drawingml/2006/main">
+                  <a:graphicData uri="http://schemas.microsoft.com/office/word/2010/wordprocessingShape">
+                    <wps:wsp>
+                      <wps:cNvCnPr/>
+                      <wps:spPr>
+                        <a:xfrm flipH="1">
+                          <a:off x="0" y="0"/>
+                          <a:ext cx="2339340" cy="1508760"/>
+                        </a:xfrm>
+                        <a:prstGeom prst="straightConnector1">
+                          <a:avLst/>
+                        </a:prstGeom>
+                        <a:ln w="28575">
+                          <a:solidFill>
+                            <a:schemeClr val="accent1">
+                              <a:lumMod val="75000"/>
+                            </a:schemeClr>
+                          </a:solidFill>
+                          <a:tailEnd type="triangle"/>
+                        </a:ln>
+                      </wps:spPr>
+                      <wps:style>
+                        <a:lnRef idx="1">
+                          <a:schemeClr val="accent1"/>
+                        </a:lnRef>
+                        <a:fillRef idx="0">
+                          <a:schemeClr val="accent1"/>
+                        </a:fillRef>
+                        <a:effectRef idx="0">
+                          <a:schemeClr val="accent1"/>
+                        </a:effectRef>
+                        <a:fontRef idx="minor">
+                          <a:schemeClr val="tx1"/>
+                        </a:fontRef>
+                      </wps:style>
+                      <wps:bodyPr/>
+                    </wps:wsp>
+                  </a:graphicData>
+                </a:graphic>
+                <wp14:sizeRelH relativeFrom="margin">
+                  <wp14:pctWidth>0</wp14:pctWidth>
+                </wp14:sizeRelH>
+                <wp14:sizeRelV relativeFrom="margin">
+                  <wp14:pctHeight>0</wp14:pctHeight>
+                </wp14:sizeRelV>
+              </wp:anchor>
+            </w:drawing>
+          </mc:Choice>
+          <mc:Fallback>
+            <w:pict>
+              <v:shapetype w14:anchorId="723D0E57" id="_x0000_t32" coordsize="21600,21600" o:spt="32" o:oned="t" path="m,l21600,21600e" filled="f">
+                <v:path arrowok="t" fillok="f" o:connecttype="none"/>
+                <o:lock v:ext="edit" shapetype="t"/>
+              </v:shapetype>
+              <v:shape id="Conector recto de flecha 25" o:spid="_x0000_s1026" type="#_x0000_t32" style="position:absolute;margin-left:96.15pt;margin-top:7.35pt;width:184.2pt;height:118.8pt;flip:x;z-index:251683840;visibility:visible;mso-wrap-style:square;mso-width-percent:0;mso-height-percent:0;mso-wrap-distance-left:9pt;mso-wrap-distance-top:0;mso-wrap-distance-right:9pt;mso-wrap-distance-bottom:0;mso-position-horizontal:absolute;mso-position-horizontal-relative:text;mso-position-vertical:absolute;mso-position-vertical-relative:text;mso-width-percent:0;mso-height-percent:0;mso-width-relative:margin;mso-height-relative:margin" o:gfxdata="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" strokecolor="#2f5496 [2404]" strokeweight="2.25pt">
+                <v:stroke endarrow="block" joinstyle="miter"/>
+              </v:shape>
+            </w:pict>
+          </mc:Fallback>
+        </mc:AlternateContent>
+      </w:r>
+      <w:r>
+        <w:t xml:space="preserve">Botón Configuración: </w:t>
+      </w:r>
+      <w:r>
+        <w:t>L</w:t>
+      </w:r>
+      <w:r>
+        <w:t>e permite entrar en la ventana para cambiar datos personales.</w:t>
+      </w:r>
+    </w:p>
+    <w:p>
+      <w:pPr>
+        <w:jc w:val="both"/>
+      </w:pPr>
+      <w:r>
+        <w:rPr>
+          <w:noProof/>
+        </w:rPr>
+        <mc:AlternateContent>
+          <mc:Choice Requires="wps">
+            <w:drawing>
+              <wp:anchor distT="0" distB="0" distL="114300" distR="114300" simplePos="0" relativeHeight="251684864" behindDoc="0" locked="0" layoutInCell="1" allowOverlap="1" wp14:anchorId="1698E840" wp14:editId="24981243">
                 <wp:simplePos x="0" y="0"/>
                 <wp:positionH relativeFrom="margin">
-                  <wp:posOffset>2752725</wp:posOffset>
+                  <wp:posOffset>1213485</wp:posOffset>
                 </wp:positionH>
                 <wp:positionV relativeFrom="paragraph">
-                  <wp:posOffset>558165</wp:posOffset>
+                  <wp:posOffset>314960</wp:posOffset>
                 </wp:positionV>
-                <wp:extent cx="495300" cy="1443990"/>
-                <wp:effectExtent l="57150" t="19050" r="19050" b="41910"/>
+                <wp:extent cx="2369820" cy="422910"/>
+                <wp:effectExtent l="38100" t="19050" r="11430" b="91440"/>
                 <wp:wrapNone/>
                 <wp:docPr id="26" name="Conector recto de flecha 26"/>
                 <wp:cNvGraphicFramePr/>
@@ -2024,7 +2262,7 @@
                       <wps:spPr>
                         <a:xfrm flipH="1">
                           <a:off x="0" y="0"/>
-                          <a:ext cx="495300" cy="1443990"/>
+                          <a:ext cx="2369820" cy="422910"/>
                         </a:xfrm>
                         <a:prstGeom prst="straightConnector1">
                           <a:avLst/>
@@ -2062,7 +2300,7 @@
           </mc:Choice>
           <mc:Fallback>
             <w:pict>
-              <v:shape w14:anchorId="6658B9DC" id="Conector recto de flecha 26" o:spid="_x0000_s1026" type="#_x0000_t32" style="position:absolute;margin-left:216.75pt;margin-top:43.95pt;width:39pt;height:113.7pt;flip:x;z-index:251684864;visibility:visible;mso-wrap-style:square;mso-width-percent:0;mso-height-percent:0;mso-wrap-distance-left:9pt;mso-wrap-distance-top:0;mso-wrap-distance-right:9pt;mso-wrap-distance-bottom:0;mso-position-horizontal:absolute;mso-position-horizontal-relative:margin;mso-position-vertical:absolute;mso-position-vertical-relative:text;mso-width-percent:0;mso-height-percent:0;mso-width-relative:margin;mso-height-relative:margin" o:gfxdata="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" strokecolor="#ed7d31 [3205]" strokeweight="2.25pt">
+              <v:shape w14:anchorId="775EF8B0" id="Conector recto de flecha 26" o:spid="_x0000_s1026" type="#_x0000_t32" style="position:absolute;margin-left:95.55pt;margin-top:24.8pt;width:186.6pt;height:33.3pt;flip:x;z-index:251684864;visibility:visible;mso-wrap-style:square;mso-width-percent:0;mso-height-percent:0;mso-wrap-distance-left:9pt;mso-wrap-distance-top:0;mso-wrap-distance-right:9pt;mso-wrap-distance-bottom:0;mso-position-horizontal:absolute;mso-position-horizontal-relative:margin;mso-position-vertical:absolute;mso-position-vertical-relative:text;mso-width-percent:0;mso-height-percent:0;mso-width-relative:margin;mso-height-relative:margin" o:gfxdata="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" strokecolor="#ed7d31 [3205]" strokeweight="2.25pt">
                 <v:stroke endarrow="block" joinstyle="miter"/>
                 <w10:wrap anchorx="margin"/>
               </v:shape>
@@ -2071,261 +2309,23 @@
         </mc:AlternateContent>
       </w:r>
       <w:r>
-        <w:t>Botón Configuración: En este evento al usuario se le permite entrar en la ventana para cambiar datos personales.</w:t>
+        <w:t>Botón Log Out: Este evento el usuario decide salir de la sesión actual.</w:t>
       </w:r>
     </w:p>
     <w:p>
       <w:pPr>
         <w:jc w:val="both"/>
       </w:pPr>
+      <w:r>
+        <w:t>Botón Reportes: Permite ver los reportes deseados, ya sean materiales o donaciones.</w:t>
+      </w:r>
     </w:p>
     <w:p>
       <w:pPr>
         <w:jc w:val="both"/>
       </w:pPr>
-    </w:p>
-    <w:p>
-      <w:pPr>
-        <w:jc w:val="both"/>
-      </w:pPr>
-      <w:r>
-        <w:rPr>
-          <w:noProof/>
-        </w:rPr>
-        <mc:AlternateContent>
-          <mc:Choice Requires="wps">
-            <w:drawing>
-              <wp:anchor distT="0" distB="0" distL="114300" distR="114300" simplePos="0" relativeHeight="251683840" behindDoc="0" locked="0" layoutInCell="1" allowOverlap="1" wp14:anchorId="0BDB0C7C" wp14:editId="244972E1">
-                <wp:simplePos x="0" y="0"/>
-                <wp:positionH relativeFrom="column">
-                  <wp:posOffset>1083945</wp:posOffset>
-                </wp:positionH>
-                <wp:positionV relativeFrom="paragraph">
-                  <wp:posOffset>121921</wp:posOffset>
-                </wp:positionV>
-                <wp:extent cx="2148840" cy="742950"/>
-                <wp:effectExtent l="38100" t="19050" r="22860" b="57150"/>
-                <wp:wrapNone/>
-                <wp:docPr id="25" name="Conector recto de flecha 25"/>
-                <wp:cNvGraphicFramePr/>
-                <a:graphic xmlns:a="http://schemas.openxmlformats.org/drawingml/2006/main">
-                  <a:graphicData uri="http://schemas.microsoft.com/office/word/2010/wordprocessingShape">
-                    <wps:wsp>
-                      <wps:cNvCnPr/>
-                      <wps:spPr>
-                        <a:xfrm flipH="1">
-                          <a:off x="0" y="0"/>
-                          <a:ext cx="2148840" cy="742950"/>
-                        </a:xfrm>
-                        <a:prstGeom prst="straightConnector1">
-                          <a:avLst/>
-                        </a:prstGeom>
-                        <a:ln w="28575">
-                          <a:solidFill>
-                            <a:schemeClr val="accent1">
-                              <a:lumMod val="75000"/>
-                            </a:schemeClr>
-                          </a:solidFill>
-                          <a:tailEnd type="triangle"/>
-                        </a:ln>
-                      </wps:spPr>
-                      <wps:style>
-                        <a:lnRef idx="1">
-                          <a:schemeClr val="accent1"/>
-                        </a:lnRef>
-                        <a:fillRef idx="0">
-                          <a:schemeClr val="accent1"/>
-                        </a:fillRef>
-                        <a:effectRef idx="0">
-                          <a:schemeClr val="accent1"/>
-                        </a:effectRef>
-                        <a:fontRef idx="minor">
-                          <a:schemeClr val="tx1"/>
-                        </a:fontRef>
-                      </wps:style>
-                      <wps:bodyPr/>
-                    </wps:wsp>
-                  </a:graphicData>
-                </a:graphic>
-                <wp14:sizeRelH relativeFrom="margin">
-                  <wp14:pctWidth>0</wp14:pctWidth>
-                </wp14:sizeRelH>
-                <wp14:sizeRelV relativeFrom="margin">
-                  <wp14:pctHeight>0</wp14:pctHeight>
-                </wp14:sizeRelV>
-              </wp:anchor>
-            </w:drawing>
-          </mc:Choice>
-          <mc:Fallback>
-            <w:pict>
-              <v:shape w14:anchorId="312720A3" id="Conector recto de flecha 25" o:spid="_x0000_s1026" type="#_x0000_t32" style="position:absolute;margin-left:85.35pt;margin-top:9.6pt;width:169.2pt;height:58.5pt;flip:x;z-index:251683840;visibility:visible;mso-wrap-style:square;mso-width-percent:0;mso-height-percent:0;mso-wrap-distance-left:9pt;mso-wrap-distance-top:0;mso-wrap-distance-right:9pt;mso-wrap-distance-bottom:0;mso-position-horizontal:absolute;mso-position-horizontal-relative:text;mso-position-vertical:absolute;mso-position-vertical-relative:text;mso-width-percent:0;mso-height-percent:0;mso-width-relative:margin;mso-height-relative:margin" o:gfxdata="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" strokecolor="#2f5496 [2404]" strokeweight="2.25pt">
-                <v:stroke endarrow="block" joinstyle="miter"/>
-              </v:shape>
-            </w:pict>
-          </mc:Fallback>
-        </mc:AlternateContent>
-      </w:r>
-      <w:r>
-        <w:rPr>
-          <w:noProof/>
-        </w:rPr>
-        <mc:AlternateContent>
-          <mc:Choice Requires="wps">
-            <w:drawing>
-              <wp:anchor distT="0" distB="0" distL="114300" distR="114300" simplePos="0" relativeHeight="251685888" behindDoc="0" locked="0" layoutInCell="1" allowOverlap="1" wp14:anchorId="7A4EBE58" wp14:editId="30C8F0DD">
-                <wp:simplePos x="0" y="0"/>
-                <wp:positionH relativeFrom="column">
-                  <wp:posOffset>-53340</wp:posOffset>
-                </wp:positionH>
-                <wp:positionV relativeFrom="paragraph">
-                  <wp:posOffset>855980</wp:posOffset>
-                </wp:positionV>
-                <wp:extent cx="1074420" cy="274320"/>
-                <wp:effectExtent l="19050" t="19050" r="11430" b="11430"/>
-                <wp:wrapNone/>
-                <wp:docPr id="27" name="Rectángulo 27"/>
-                <wp:cNvGraphicFramePr/>
-                <a:graphic xmlns:a="http://schemas.openxmlformats.org/drawingml/2006/main">
-                  <a:graphicData uri="http://schemas.microsoft.com/office/word/2010/wordprocessingShape">
-                    <wps:wsp>
-                      <wps:cNvSpPr/>
-                      <wps:spPr>
-                        <a:xfrm>
-                          <a:off x="0" y="0"/>
-                          <a:ext cx="1074420" cy="274320"/>
-                        </a:xfrm>
-                        <a:prstGeom prst="rect">
-                          <a:avLst/>
-                        </a:prstGeom>
-                        <a:noFill/>
-                        <a:ln w="28575"/>
-                      </wps:spPr>
-                      <wps:style>
-                        <a:lnRef idx="2">
-                          <a:schemeClr val="accent1">
-                            <a:shade val="50000"/>
-                          </a:schemeClr>
-                        </a:lnRef>
-                        <a:fillRef idx="1">
-                          <a:schemeClr val="accent1"/>
-                        </a:fillRef>
-                        <a:effectRef idx="0">
-                          <a:schemeClr val="accent1"/>
-                        </a:effectRef>
-                        <a:fontRef idx="minor">
-                          <a:schemeClr val="lt1"/>
-                        </a:fontRef>
-                      </wps:style>
-                      <wps:bodyPr rot="0" spcFirstLastPara="0" vertOverflow="overflow" horzOverflow="overflow" vert="horz" wrap="square" lIns="91440" tIns="45720" rIns="91440" bIns="45720" numCol="1" spcCol="0" rtlCol="0" fromWordArt="0" anchor="ctr" anchorCtr="0" forceAA="0" compatLnSpc="1">
-                        <a:prstTxWarp prst="textNoShape">
-                          <a:avLst/>
-                        </a:prstTxWarp>
-                        <a:noAutofit/>
-                      </wps:bodyPr>
-                    </wps:wsp>
-                  </a:graphicData>
-                </a:graphic>
-              </wp:anchor>
-            </w:drawing>
-          </mc:Choice>
-          <mc:Fallback>
-            <w:pict>
-              <v:rect w14:anchorId="47BAA312" id="Rectángulo 27" o:spid="_x0000_s1026" style="position:absolute;margin-left:-4.2pt;margin-top:67.4pt;width:84.6pt;height:21.6pt;z-index:251685888;visibility:visible;mso-wrap-style:square;mso-wrap-distance-left:9pt;mso-wrap-distance-top:0;mso-wrap-distance-right:9pt;mso-wrap-distance-bottom:0;mso-position-horizontal:absolute;mso-position-horizontal-relative:text;mso-position-vertical:absolute;mso-position-vertical-relative:text;v-text-anchor:middle" o:gfxdata="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" filled="f" strokecolor="#1f3763 [1604]" strokeweight="2.25pt"/>
-            </w:pict>
-          </mc:Fallback>
-        </mc:AlternateContent>
-      </w:r>
-      <w:r>
-        <w:t>Botón Log Out: Este evento el usuario decide salir de la sesión actual.</w:t>
-      </w:r>
-    </w:p>
-    <w:p>
-      <w:pPr>
-        <w:jc w:val="both"/>
-      </w:pPr>
-    </w:p>
-    <w:p>
-      <w:pPr>
-        <w:jc w:val="both"/>
-      </w:pPr>
-      <w:r>
-        <w:rPr>
-          <w:noProof/>
-        </w:rPr>
-        <mc:AlternateContent>
-          <mc:Choice Requires="wps">
-            <w:drawing>
-              <wp:anchor distT="0" distB="0" distL="114300" distR="114300" simplePos="0" relativeHeight="251686912" behindDoc="0" locked="0" layoutInCell="1" allowOverlap="1" wp14:anchorId="4051FB5F" wp14:editId="27CD20EF">
-                <wp:simplePos x="0" y="0"/>
-                <wp:positionH relativeFrom="column">
-                  <wp:posOffset>2002155</wp:posOffset>
-                </wp:positionH>
-                <wp:positionV relativeFrom="paragraph">
-                  <wp:posOffset>98425</wp:posOffset>
-                </wp:positionV>
-                <wp:extent cx="1139190" cy="274320"/>
-                <wp:effectExtent l="19050" t="19050" r="22860" b="11430"/>
-                <wp:wrapNone/>
-                <wp:docPr id="28" name="Rectángulo 28"/>
-                <wp:cNvGraphicFramePr/>
-                <a:graphic xmlns:a="http://schemas.openxmlformats.org/drawingml/2006/main">
-                  <a:graphicData uri="http://schemas.microsoft.com/office/word/2010/wordprocessingShape">
-                    <wps:wsp>
-                      <wps:cNvSpPr/>
-                      <wps:spPr>
-                        <a:xfrm>
-                          <a:off x="0" y="0"/>
-                          <a:ext cx="1139190" cy="274320"/>
-                        </a:xfrm>
-                        <a:prstGeom prst="rect">
-                          <a:avLst/>
-                        </a:prstGeom>
-                        <a:noFill/>
-                        <a:ln w="28575">
-                          <a:solidFill>
-                            <a:schemeClr val="accent2">
-                              <a:lumMod val="75000"/>
-                            </a:schemeClr>
-                          </a:solidFill>
-                        </a:ln>
-                      </wps:spPr>
-                      <wps:style>
-                        <a:lnRef idx="2">
-                          <a:schemeClr val="accent1">
-                            <a:shade val="50000"/>
-                          </a:schemeClr>
-                        </a:lnRef>
-                        <a:fillRef idx="1">
-                          <a:schemeClr val="accent1"/>
-                        </a:fillRef>
-                        <a:effectRef idx="0">
-                          <a:schemeClr val="accent1"/>
-                        </a:effectRef>
-                        <a:fontRef idx="minor">
-                          <a:schemeClr val="lt1"/>
-                        </a:fontRef>
-                      </wps:style>
-                      <wps:bodyPr rot="0" spcFirstLastPara="0" vertOverflow="overflow" horzOverflow="overflow" vert="horz" wrap="square" lIns="91440" tIns="45720" rIns="91440" bIns="45720" numCol="1" spcCol="0" rtlCol="0" fromWordArt="0" anchor="ctr" anchorCtr="0" forceAA="0" compatLnSpc="1">
-                        <a:prstTxWarp prst="textNoShape">
-                          <a:avLst/>
-                        </a:prstTxWarp>
-                        <a:noAutofit/>
-                      </wps:bodyPr>
-                    </wps:wsp>
-                  </a:graphicData>
-                </a:graphic>
-                <wp14:sizeRelH relativeFrom="margin">
-                  <wp14:pctWidth>0</wp14:pctWidth>
-                </wp14:sizeRelH>
-              </wp:anchor>
-            </w:drawing>
-          </mc:Choice>
-          <mc:Fallback>
-            <w:pict>
-              <v:rect w14:anchorId="5847EE87" id="Rectángulo 28" o:spid="_x0000_s1026" style="position:absolute;margin-left:157.65pt;margin-top:7.75pt;width:89.7pt;height:21.6pt;z-index:251686912;visibility:visible;mso-wrap-style:square;mso-width-percent:0;mso-wrap-distance-left:9pt;mso-wrap-distance-top:0;mso-wrap-distance-right:9pt;mso-wrap-distance-bottom:0;mso-position-horizontal:absolute;mso-position-horizontal-relative:text;mso-position-vertical:absolute;mso-position-vertical-relative:text;mso-width-percent:0;mso-width-relative:margin;v-text-anchor:middle" o:gfxdata="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" filled="f" strokecolor="#c45911 [2405]" strokeweight="2.25pt"/>
-            </w:pict>
-          </mc:Fallback>
-        </mc:AlternateContent>
+      <w:r>
+        <w:t>Botón Donaciones: Permite hacer donaciones.</w:t>
       </w:r>
     </w:p>
     <w:p>
@@ -6682,11 +6682,97 @@
     <w:p>
       <w:pPr>
         <w:jc w:val="both"/>
-      </w:pPr>
+        <w:rPr>
+          <w:b/>
+          <w:bCs/>
+        </w:rPr>
+      </w:pPr>
+      <w:r>
+        <w:rPr>
+          <w:b/>
+          <w:bCs/>
+        </w:rPr>
+        <w:t>Vista reporte de materiales</w:t>
+      </w:r>
     </w:p>
     <w:p>
       <w:pPr>
         <w:jc w:val="both"/>
+      </w:pPr>
+      <w:r>
+        <w:drawing>
+          <wp:anchor distT="0" distB="0" distL="114300" distR="114300" simplePos="0" relativeHeight="251750400" behindDoc="0" locked="0" layoutInCell="1" allowOverlap="1" wp14:anchorId="12902809" wp14:editId="51A3DECC">
+            <wp:simplePos x="0" y="0"/>
+            <wp:positionH relativeFrom="margin">
+              <wp:align>left</wp:align>
+            </wp:positionH>
+            <wp:positionV relativeFrom="paragraph">
+              <wp:posOffset>5080</wp:posOffset>
+            </wp:positionV>
+            <wp:extent cx="3920490" cy="1897380"/>
+            <wp:effectExtent l="0" t="0" r="3810" b="7620"/>
+            <wp:wrapSquare wrapText="bothSides"/>
+            <wp:docPr id="201" name="Picture 201"/>
+            <wp:cNvGraphicFramePr>
+              <a:graphicFrameLocks xmlns:a="http://schemas.openxmlformats.org/drawingml/2006/main" noChangeAspect="1"/>
+            </wp:cNvGraphicFramePr>
+            <a:graphic xmlns:a="http://schemas.openxmlformats.org/drawingml/2006/main">
+              <a:graphicData uri="http://schemas.openxmlformats.org/drawingml/2006/picture">
+                <pic:pic xmlns:pic="http://schemas.openxmlformats.org/drawingml/2006/picture">
+                  <pic:nvPicPr>
+                    <pic:cNvPr id="1" name=""/>
+                    <pic:cNvPicPr/>
+                  </pic:nvPicPr>
+                  <pic:blipFill>
+                    <a:blip r:embed="rId19" cstate="print">
+                      <a:extLst>
+                        <a:ext uri="{28A0092B-C50C-407E-A947-70E740481C1C}">
+                          <a14:useLocalDpi xmlns:a14="http://schemas.microsoft.com/office/drawing/2010/main" val="0"/>
+                        </a:ext>
+                      </a:extLst>
+                    </a:blip>
+                    <a:stretch>
+                      <a:fillRect/>
+                    </a:stretch>
+                  </pic:blipFill>
+                  <pic:spPr>
+                    <a:xfrm>
+                      <a:off x="0" y="0"/>
+                      <a:ext cx="3923745" cy="1898849"/>
+                    </a:xfrm>
+                    <a:prstGeom prst="rect">
+                      <a:avLst/>
+                    </a:prstGeom>
+                  </pic:spPr>
+                </pic:pic>
+              </a:graphicData>
+            </a:graphic>
+            <wp14:sizeRelH relativeFrom="margin">
+              <wp14:pctWidth>0</wp14:pctWidth>
+            </wp14:sizeRelH>
+            <wp14:sizeRelV relativeFrom="margin">
+              <wp14:pctHeight>0</wp14:pctHeight>
+            </wp14:sizeRelV>
+          </wp:anchor>
+        </w:drawing>
+      </w:r>
+    </w:p>
+    <w:p>
+      <w:pPr>
+        <w:jc w:val="both"/>
+      </w:pPr>
+      <w:r>
+        <w:t>Esta vista permite visualizar los materiales donados.</w:t>
+      </w:r>
+      <w:bookmarkStart w:id="1" w:name="_GoBack"/>
+      <w:bookmarkEnd w:id="1"/>
+    </w:p>
+    <w:p/>
+    <w:p>
+      <w:pPr>
+        <w:tabs>
+          <w:tab w:val="left" w:pos="1548"/>
+        </w:tabs>
       </w:pPr>
     </w:p>
     <w:sectPr>

</xml_diff>

<commit_message>
Modificado manual de usuario y modificado campos de filtrado de fechas en reporte de donaciones
</commit_message>
<xml_diff>
--- a/MANUAL DEL USUARIO - PROYECTO MEIA.docx
+++ b/MANUAL DEL USUARIO - PROYECTO MEIA.docx
@@ -6700,6 +6700,9 @@
         <w:jc w:val="both"/>
       </w:pPr>
       <w:r>
+        <w:rPr>
+          <w:noProof/>
+        </w:rPr>
         <w:drawing>
           <wp:anchor distT="0" distB="0" distL="114300" distR="114300" simplePos="0" relativeHeight="251750400" behindDoc="0" locked="0" layoutInCell="1" allowOverlap="1" wp14:anchorId="12902809" wp14:editId="51A3DECC">
             <wp:simplePos x="0" y="0"/>
@@ -6764,8 +6767,6 @@
       <w:r>
         <w:t>Esta vista permite visualizar los materiales donados.</w:t>
       </w:r>
-      <w:bookmarkStart w:id="1" w:name="_GoBack"/>
-      <w:bookmarkEnd w:id="1"/>
     </w:p>
     <w:p/>
     <w:p>
@@ -6774,6 +6775,113 @@
           <w:tab w:val="left" w:pos="1548"/>
         </w:tabs>
       </w:pPr>
+    </w:p>
+    <w:p>
+      <w:pPr>
+        <w:tabs>
+          <w:tab w:val="left" w:pos="1548"/>
+        </w:tabs>
+      </w:pPr>
+    </w:p>
+    <w:p>
+      <w:pPr>
+        <w:tabs>
+          <w:tab w:val="left" w:pos="1548"/>
+        </w:tabs>
+      </w:pPr>
+    </w:p>
+    <w:p>
+      <w:pPr>
+        <w:tabs>
+          <w:tab w:val="left" w:pos="1548"/>
+        </w:tabs>
+      </w:pPr>
+    </w:p>
+    <w:p>
+      <w:pPr>
+        <w:tabs>
+          <w:tab w:val="left" w:pos="1548"/>
+        </w:tabs>
+        <w:rPr>
+          <w:b/>
+          <w:bCs/>
+        </w:rPr>
+      </w:pPr>
+      <w:r>
+        <w:rPr>
+          <w:b/>
+          <w:bCs/>
+        </w:rPr>
+        <w:lastRenderedPageBreak/>
+        <w:t>Vista Reporte Donaciones</w:t>
+      </w:r>
+    </w:p>
+    <w:p>
+      <w:pPr>
+        <w:tabs>
+          <w:tab w:val="left" w:pos="1548"/>
+        </w:tabs>
+      </w:pPr>
+      <w:r>
+        <w:rPr>
+          <w:b/>
+          <w:bCs/>
+        </w:rPr>
+        <w:drawing>
+          <wp:anchor distT="0" distB="0" distL="114300" distR="114300" simplePos="0" relativeHeight="251751424" behindDoc="0" locked="0" layoutInCell="1" allowOverlap="1" wp14:anchorId="1CE9B73D" wp14:editId="61050C43">
+            <wp:simplePos x="0" y="0"/>
+            <wp:positionH relativeFrom="column">
+              <wp:posOffset>1905</wp:posOffset>
+            </wp:positionH>
+            <wp:positionV relativeFrom="paragraph">
+              <wp:posOffset>0</wp:posOffset>
+            </wp:positionV>
+            <wp:extent cx="5612130" cy="2284730"/>
+            <wp:effectExtent l="0" t="0" r="7620" b="1270"/>
+            <wp:wrapSquare wrapText="bothSides"/>
+            <wp:docPr id="3" name="Picture 3"/>
+            <wp:cNvGraphicFramePr>
+              <a:graphicFrameLocks xmlns:a="http://schemas.openxmlformats.org/drawingml/2006/main" noChangeAspect="1"/>
+            </wp:cNvGraphicFramePr>
+            <a:graphic xmlns:a="http://schemas.openxmlformats.org/drawingml/2006/main">
+              <a:graphicData uri="http://schemas.openxmlformats.org/drawingml/2006/picture">
+                <pic:pic xmlns:pic="http://schemas.openxmlformats.org/drawingml/2006/picture">
+                  <pic:nvPicPr>
+                    <pic:cNvPr id="1" name=""/>
+                    <pic:cNvPicPr/>
+                  </pic:nvPicPr>
+                  <pic:blipFill>
+                    <a:blip r:embed="rId20" cstate="print">
+                      <a:extLst>
+                        <a:ext uri="{28A0092B-C50C-407E-A947-70E740481C1C}">
+                          <a14:useLocalDpi xmlns:a14="http://schemas.microsoft.com/office/drawing/2010/main" val="0"/>
+                        </a:ext>
+                      </a:extLst>
+                    </a:blip>
+                    <a:stretch>
+                      <a:fillRect/>
+                    </a:stretch>
+                  </pic:blipFill>
+                  <pic:spPr>
+                    <a:xfrm>
+                      <a:off x="0" y="0"/>
+                      <a:ext cx="5612130" cy="2284730"/>
+                    </a:xfrm>
+                    <a:prstGeom prst="rect">
+                      <a:avLst/>
+                    </a:prstGeom>
+                  </pic:spPr>
+                </pic:pic>
+              </a:graphicData>
+            </a:graphic>
+          </wp:anchor>
+        </w:drawing>
+      </w:r>
+      <w:r>
+        <w:t>Esta vista permite observar las donaciones realizadas en cierto periodos de tiempo decididos por el usuario.</w:t>
+      </w:r>
+      <w:bookmarkStart w:id="1" w:name="_GoBack"/>
+      <w:bookmarkEnd w:id="1"/>
     </w:p>
     <w:sectPr>
       <w:pgSz w:w="12240" w:h="15840"/>

</xml_diff>